<commit_message>
Made a small changes in laboratory work number 3
</commit_message>
<xml_diff>
--- a/labs/laboratory-work-3/Лабораторна робота №3.docx
+++ b/labs/laboratory-work-3/Лабораторна робота №3.docx
@@ -3480,6 +3480,336 @@
           </w:p>
         </w:tc>
       </w:tr>
+      <w:tr>
+        <w:trPr>
+          <w:cantSplit w:val="0"/>
+          <w:trHeight w:val="501.97265625" w:hRule="atLeast"/>
+          <w:tblHeader w:val="0"/>
+        </w:trPr>
+        <w:tc>
+          <w:tcPr>
+            <w:shd w:fill="auto" w:val="clear"/>
+            <w:tcMar>
+              <w:top w:w="100.0" w:type="dxa"/>
+              <w:left w:w="100.0" w:type="dxa"/>
+              <w:bottom w:w="100.0" w:type="dxa"/>
+              <w:right w:w="100.0" w:type="dxa"/>
+            </w:tcMar>
+            <w:vAlign w:val="top"/>
+          </w:tcPr>
+          <w:p>
+            <w:pPr>
+              <w:widowControl w:val="0"/>
+              <w:jc w:val="center"/>
+              <w:rPr>
+                <w:sz w:val="28"/>
+                <w:szCs w:val="28"/>
+              </w:rPr>
+            </w:pPr>
+            <w:r>
+              <w:rPr>
+                <w:sz w:val="28"/>
+                <w:szCs w:val="28"/>
+                <w:rtl w:val="0"/>
+              </w:rPr>
+              <w:t xml:space="preserve">man date</w:t>
+            </w:r>
+          </w:p>
+        </w:tc>
+        <w:tc>
+          <w:tcPr>
+            <w:shd w:fill="auto" w:val="clear"/>
+            <w:tcMar>
+              <w:top w:w="100.0" w:type="dxa"/>
+              <w:left w:w="100.0" w:type="dxa"/>
+              <w:bottom w:w="100.0" w:type="dxa"/>
+              <w:right w:w="100.0" w:type="dxa"/>
+            </w:tcMar>
+            <w:vAlign w:val="top"/>
+          </w:tcPr>
+          <w:p>
+            <w:pPr>
+              <w:widowControl w:val="0"/>
+              <w:rPr>
+                <w:sz w:val="28"/>
+                <w:szCs w:val="28"/>
+              </w:rPr>
+            </w:pPr>
+            <w:r>
+              <w:rPr>
+                <w:sz w:val="28"/>
+                <w:szCs w:val="28"/>
+                <w:rtl w:val="0"/>
+              </w:rPr>
+              <w:t xml:space="preserve">With the help of the man command, we can learn more about the command which will be after command man. In our case, the terminal will display detailed information about the use of the date command. </w:t>
+            </w:r>
+          </w:p>
+        </w:tc>
+      </w:tr>
+      <w:tr>
+        <w:trPr>
+          <w:cantSplit w:val="0"/>
+          <w:trHeight w:val="501.97265625" w:hRule="atLeast"/>
+          <w:tblHeader w:val="0"/>
+        </w:trPr>
+        <w:tc>
+          <w:tcPr>
+            <w:shd w:fill="auto" w:val="clear"/>
+            <w:tcMar>
+              <w:top w:w="100.0" w:type="dxa"/>
+              <w:left w:w="100.0" w:type="dxa"/>
+              <w:bottom w:w="100.0" w:type="dxa"/>
+              <w:right w:w="100.0" w:type="dxa"/>
+            </w:tcMar>
+            <w:vAlign w:val="top"/>
+          </w:tcPr>
+          <w:p>
+            <w:pPr>
+              <w:widowControl w:val="0"/>
+              <w:jc w:val="center"/>
+              <w:rPr>
+                <w:sz w:val="28"/>
+                <w:szCs w:val="28"/>
+              </w:rPr>
+            </w:pPr>
+            <w:r>
+              <w:rPr>
+                <w:sz w:val="28"/>
+                <w:szCs w:val="28"/>
+                <w:rtl w:val="0"/>
+              </w:rPr>
+              <w:t xml:space="preserve">man -k password</w:t>
+            </w:r>
+          </w:p>
+        </w:tc>
+        <w:tc>
+          <w:tcPr>
+            <w:shd w:fill="auto" w:val="clear"/>
+            <w:tcMar>
+              <w:top w:w="100.0" w:type="dxa"/>
+              <w:left w:w="100.0" w:type="dxa"/>
+              <w:bottom w:w="100.0" w:type="dxa"/>
+              <w:right w:w="100.0" w:type="dxa"/>
+            </w:tcMar>
+            <w:vAlign w:val="top"/>
+          </w:tcPr>
+          <w:p>
+            <w:pPr>
+              <w:widowControl w:val="0"/>
+              <w:rPr>
+                <w:sz w:val="28"/>
+                <w:szCs w:val="28"/>
+              </w:rPr>
+            </w:pPr>
+            <w:r>
+              <w:rPr>
+                <w:sz w:val="28"/>
+                <w:szCs w:val="28"/>
+                <w:rtl w:val="0"/>
+              </w:rPr>
+              <w:t xml:space="preserve">In some cases you may not remember the exact name of the command. In these cases you can use the -k option to the man command and provide a keyword argument. For example, execute the following command to display a summary of all man pages that have the keyword "password" in the description. </w:t>
+            </w:r>
+          </w:p>
+        </w:tc>
+      </w:tr>
+      <w:tr>
+        <w:trPr>
+          <w:cantSplit w:val="0"/>
+          <w:trHeight w:val="501.97265625" w:hRule="atLeast"/>
+          <w:tblHeader w:val="0"/>
+        </w:trPr>
+        <w:tc>
+          <w:tcPr>
+            <w:shd w:fill="auto" w:val="clear"/>
+            <w:tcMar>
+              <w:top w:w="100.0" w:type="dxa"/>
+              <w:left w:w="100.0" w:type="dxa"/>
+              <w:bottom w:w="100.0" w:type="dxa"/>
+              <w:right w:w="100.0" w:type="dxa"/>
+            </w:tcMar>
+            <w:vAlign w:val="top"/>
+          </w:tcPr>
+          <w:p>
+            <w:pPr>
+              <w:widowControl w:val="0"/>
+              <w:jc w:val="center"/>
+              <w:rPr>
+                <w:sz w:val="28"/>
+                <w:szCs w:val="28"/>
+              </w:rPr>
+            </w:pPr>
+            <w:r>
+              <w:rPr>
+                <w:sz w:val="28"/>
+                <w:szCs w:val="28"/>
+                <w:rtl w:val="0"/>
+              </w:rPr>
+              <w:t xml:space="preserve">apropos password</w:t>
+            </w:r>
+          </w:p>
+        </w:tc>
+        <w:tc>
+          <w:tcPr>
+            <w:shd w:fill="auto" w:val="clear"/>
+            <w:tcMar>
+              <w:top w:w="100.0" w:type="dxa"/>
+              <w:left w:w="100.0" w:type="dxa"/>
+              <w:bottom w:w="100.0" w:type="dxa"/>
+              <w:right w:w="100.0" w:type="dxa"/>
+            </w:tcMar>
+            <w:vAlign w:val="top"/>
+          </w:tcPr>
+          <w:p>
+            <w:pPr>
+              <w:widowControl w:val="0"/>
+              <w:rPr>
+                <w:sz w:val="28"/>
+                <w:szCs w:val="28"/>
+              </w:rPr>
+            </w:pPr>
+            <w:r>
+              <w:rPr>
+                <w:sz w:val="28"/>
+                <w:szCs w:val="28"/>
+                <w:rtl w:val="0"/>
+              </w:rPr>
+              <w:t xml:space="preserve">The apropos command is another way of viewing man page summaries with a keyword. </w:t>
+            </w:r>
+          </w:p>
+        </w:tc>
+      </w:tr>
+      <w:tr>
+        <w:trPr>
+          <w:cantSplit w:val="0"/>
+          <w:trHeight w:val="501.97265625" w:hRule="atLeast"/>
+          <w:tblHeader w:val="0"/>
+        </w:trPr>
+        <w:tc>
+          <w:tcPr>
+            <w:shd w:fill="auto" w:val="clear"/>
+            <w:tcMar>
+              <w:top w:w="100.0" w:type="dxa"/>
+              <w:left w:w="100.0" w:type="dxa"/>
+              <w:bottom w:w="100.0" w:type="dxa"/>
+              <w:right w:w="100.0" w:type="dxa"/>
+            </w:tcMar>
+            <w:vAlign w:val="top"/>
+          </w:tcPr>
+          <w:p>
+            <w:pPr>
+              <w:widowControl w:val="0"/>
+              <w:jc w:val="center"/>
+              <w:rPr>
+                <w:sz w:val="28"/>
+                <w:szCs w:val="28"/>
+              </w:rPr>
+            </w:pPr>
+            <w:r>
+              <w:rPr>
+                <w:sz w:val="28"/>
+                <w:szCs w:val="28"/>
+                <w:rtl w:val="0"/>
+              </w:rPr>
+              <w:t xml:space="preserve">man -f passwd</w:t>
+            </w:r>
+          </w:p>
+        </w:tc>
+        <w:tc>
+          <w:tcPr>
+            <w:shd w:fill="auto" w:val="clear"/>
+            <w:tcMar>
+              <w:top w:w="100.0" w:type="dxa"/>
+              <w:left w:w="100.0" w:type="dxa"/>
+              <w:bottom w:w="100.0" w:type="dxa"/>
+              <w:right w:w="100.0" w:type="dxa"/>
+            </w:tcMar>
+            <w:vAlign w:val="top"/>
+          </w:tcPr>
+          <w:p>
+            <w:pPr>
+              <w:widowControl w:val="0"/>
+              <w:rPr>
+                <w:sz w:val="28"/>
+                <w:szCs w:val="28"/>
+              </w:rPr>
+            </w:pPr>
+            <w:r>
+              <w:rPr>
+                <w:sz w:val="28"/>
+                <w:szCs w:val="28"/>
+                <w:rtl w:val="0"/>
+              </w:rPr>
+              <w:t xml:space="preserve">There are often multiple man pages with the same name. For example, the following command shows three pages for passwd.</w:t>
+            </w:r>
+          </w:p>
+        </w:tc>
+      </w:tr>
+      <w:tr>
+        <w:trPr>
+          <w:cantSplit w:val="0"/>
+          <w:trHeight w:val="501.97265625" w:hRule="atLeast"/>
+          <w:tblHeader w:val="0"/>
+        </w:trPr>
+        <w:tc>
+          <w:tcPr>
+            <w:shd w:fill="auto" w:val="clear"/>
+            <w:tcMar>
+              <w:top w:w="100.0" w:type="dxa"/>
+              <w:left w:w="100.0" w:type="dxa"/>
+              <w:bottom w:w="100.0" w:type="dxa"/>
+              <w:right w:w="100.0" w:type="dxa"/>
+            </w:tcMar>
+            <w:vAlign w:val="top"/>
+          </w:tcPr>
+          <w:p>
+            <w:pPr>
+              <w:widowControl w:val="0"/>
+              <w:jc w:val="center"/>
+              <w:rPr>
+                <w:sz w:val="28"/>
+                <w:szCs w:val="28"/>
+              </w:rPr>
+            </w:pPr>
+            <w:r>
+              <w:rPr>
+                <w:sz w:val="28"/>
+                <w:szCs w:val="28"/>
+                <w:rtl w:val="0"/>
+              </w:rPr>
+              <w:t xml:space="preserve">man 5 passwd</w:t>
+            </w:r>
+          </w:p>
+        </w:tc>
+        <w:tc>
+          <w:tcPr>
+            <w:shd w:fill="auto" w:val="clear"/>
+            <w:tcMar>
+              <w:top w:w="100.0" w:type="dxa"/>
+              <w:left w:w="100.0" w:type="dxa"/>
+              <w:bottom w:w="100.0" w:type="dxa"/>
+              <w:right w:w="100.0" w:type="dxa"/>
+            </w:tcMar>
+            <w:vAlign w:val="top"/>
+          </w:tcPr>
+          <w:p>
+            <w:pPr>
+              <w:widowControl w:val="0"/>
+              <w:rPr>
+                <w:sz w:val="28"/>
+                <w:szCs w:val="28"/>
+              </w:rPr>
+            </w:pPr>
+            <w:r>
+              <w:rPr>
+                <w:sz w:val="28"/>
+                <w:szCs w:val="28"/>
+                <w:rtl w:val="0"/>
+              </w:rPr>
+              <w:t xml:space="preserve">To display a man page for a different section, provide the section number as the first argument to the man command.</w:t>
+            </w:r>
+          </w:p>
+        </w:tc>
+      </w:tr>
     </w:tbl>
     <w:p>
       <w:pPr>
@@ -3613,12 +3943,12 @@
           <wp:inline distB="114300" distT="114300" distL="114300" distR="114300">
             <wp:extent cx="7053580" cy="2578100"/>
             <wp:effectExtent b="0" l="0" r="0" t="0"/>
-            <wp:docPr id="10" name="image4.png"/>
+            <wp:docPr id="10" name="image7.png"/>
             <a:graphic>
               <a:graphicData uri="http://schemas.openxmlformats.org/drawingml/2006/picture">
                 <pic:pic>
                   <pic:nvPicPr>
-                    <pic:cNvPr id="0" name="image4.png"/>
+                    <pic:cNvPr id="0" name="image7.png"/>
                     <pic:cNvPicPr preferRelativeResize="0"/>
                   </pic:nvPicPr>
                   <pic:blipFill>
@@ -3821,12 +4151,12 @@
           <wp:inline distB="114300" distT="114300" distL="114300" distR="114300">
             <wp:extent cx="7053580" cy="241300"/>
             <wp:effectExtent b="0" l="0" r="0" t="0"/>
-            <wp:docPr id="3" name="image14.png"/>
+            <wp:docPr id="3" name="image8.png"/>
             <a:graphic>
               <a:graphicData uri="http://schemas.openxmlformats.org/drawingml/2006/picture">
                 <pic:pic>
                   <pic:nvPicPr>
-                    <pic:cNvPr id="0" name="image14.png"/>
+                    <pic:cNvPr id="0" name="image8.png"/>
                     <pic:cNvPicPr preferRelativeResize="0"/>
                   </pic:nvPicPr>
                   <pic:blipFill>
@@ -3927,12 +4257,12 @@
           <wp:inline distB="114300" distT="114300" distL="114300" distR="114300">
             <wp:extent cx="7053580" cy="2565400"/>
             <wp:effectExtent b="0" l="0" r="0" t="0"/>
-            <wp:docPr id="15" name="image16.png"/>
+            <wp:docPr id="15" name="image17.png"/>
             <a:graphic>
               <a:graphicData uri="http://schemas.openxmlformats.org/drawingml/2006/picture">
                 <pic:pic>
                   <pic:nvPicPr>
-                    <pic:cNvPr id="0" name="image16.png"/>
+                    <pic:cNvPr id="0" name="image17.png"/>
                     <pic:cNvPicPr preferRelativeResize="0"/>
                   </pic:nvPicPr>
                   <pic:blipFill>
@@ -4013,12 +4343,12 @@
           <wp:inline distB="114300" distT="114300" distL="114300" distR="114300">
             <wp:extent cx="7053580" cy="965200"/>
             <wp:effectExtent b="0" l="0" r="0" t="0"/>
-            <wp:docPr id="12" name="image9.png"/>
+            <wp:docPr id="12" name="image11.png"/>
             <a:graphic>
               <a:graphicData uri="http://schemas.openxmlformats.org/drawingml/2006/picture">
                 <pic:pic>
                   <pic:nvPicPr>
-                    <pic:cNvPr id="0" name="image9.png"/>
+                    <pic:cNvPr id="0" name="image11.png"/>
                     <pic:cNvPicPr preferRelativeResize="0"/>
                   </pic:nvPicPr>
                   <pic:blipFill>
@@ -4067,12 +4397,12 @@
           <wp:inline distB="114300" distT="114300" distL="114300" distR="114300">
             <wp:extent cx="7053580" cy="965200"/>
             <wp:effectExtent b="0" l="0" r="0" t="0"/>
-            <wp:docPr id="16" name="image11.png"/>
+            <wp:docPr id="16" name="image14.png"/>
             <a:graphic>
               <a:graphicData uri="http://schemas.openxmlformats.org/drawingml/2006/picture">
                 <pic:pic>
                   <pic:nvPicPr>
-                    <pic:cNvPr id="0" name="image11.png"/>
+                    <pic:cNvPr id="0" name="image14.png"/>
                     <pic:cNvPicPr preferRelativeResize="0"/>
                   </pic:nvPicPr>
                   <pic:blipFill>
@@ -4155,12 +4485,12 @@
           <wp:inline distB="114300" distT="114300" distL="114300" distR="114300">
             <wp:extent cx="7053580" cy="2921000"/>
             <wp:effectExtent b="0" l="0" r="0" t="0"/>
-            <wp:docPr id="8" name="image17.png"/>
+            <wp:docPr id="8" name="image10.png"/>
             <a:graphic>
               <a:graphicData uri="http://schemas.openxmlformats.org/drawingml/2006/picture">
                 <pic:pic>
                   <pic:nvPicPr>
-                    <pic:cNvPr id="0" name="image17.png"/>
+                    <pic:cNvPr id="0" name="image10.png"/>
                     <pic:cNvPicPr preferRelativeResize="0"/>
                   </pic:nvPicPr>
                   <pic:blipFill>
@@ -4260,12 +4590,12 @@
           <wp:inline distB="114300" distT="114300" distL="114300" distR="114300">
             <wp:extent cx="7053580" cy="635000"/>
             <wp:effectExtent b="0" l="0" r="0" t="0"/>
-            <wp:docPr id="11" name="image7.png"/>
+            <wp:docPr id="11" name="image2.png"/>
             <a:graphic>
               <a:graphicData uri="http://schemas.openxmlformats.org/drawingml/2006/picture">
                 <pic:pic>
                   <pic:nvPicPr>
-                    <pic:cNvPr id="0" name="image7.png"/>
+                    <pic:cNvPr id="0" name="image2.png"/>
                     <pic:cNvPicPr preferRelativeResize="0"/>
                   </pic:nvPicPr>
                   <pic:blipFill>
@@ -4367,12 +4697,12 @@
           <wp:inline distB="114300" distT="114300" distL="114300" distR="114300">
             <wp:extent cx="7053580" cy="635000"/>
             <wp:effectExtent b="0" l="0" r="0" t="0"/>
-            <wp:docPr id="1" name="image5.png"/>
+            <wp:docPr id="1" name="image3.png"/>
             <a:graphic>
               <a:graphicData uri="http://schemas.openxmlformats.org/drawingml/2006/picture">
                 <pic:pic>
                   <pic:nvPicPr>
-                    <pic:cNvPr id="0" name="image5.png"/>
+                    <pic:cNvPr id="0" name="image3.png"/>
                     <pic:cNvPicPr preferRelativeResize="0"/>
                   </pic:nvPicPr>
                   <pic:blipFill>
@@ -4421,12 +4751,12 @@
           <wp:inline distB="114300" distT="114300" distL="114300" distR="114300">
             <wp:extent cx="7053580" cy="2616200"/>
             <wp:effectExtent b="0" l="0" r="0" t="0"/>
-            <wp:docPr id="7" name="image15.png"/>
+            <wp:docPr id="7" name="image9.png"/>
             <a:graphic>
               <a:graphicData uri="http://schemas.openxmlformats.org/drawingml/2006/picture">
                 <pic:pic>
                   <pic:nvPicPr>
-                    <pic:cNvPr id="0" name="image15.png"/>
+                    <pic:cNvPr id="0" name="image9.png"/>
                     <pic:cNvPicPr preferRelativeResize="0"/>
                   </pic:nvPicPr>
                   <pic:blipFill>
@@ -4494,12 +4824,12 @@
           <wp:inline distB="114300" distT="114300" distL="114300" distR="114300">
             <wp:extent cx="7053580" cy="2616200"/>
             <wp:effectExtent b="0" l="0" r="0" t="0"/>
-            <wp:docPr id="9" name="image2.png"/>
+            <wp:docPr id="9" name="image5.png"/>
             <a:graphic>
               <a:graphicData uri="http://schemas.openxmlformats.org/drawingml/2006/picture">
                 <pic:pic>
                   <pic:nvPicPr>
-                    <pic:cNvPr id="0" name="image2.png"/>
+                    <pic:cNvPr id="0" name="image5.png"/>
                     <pic:cNvPicPr preferRelativeResize="0"/>
                   </pic:nvPicPr>
                   <pic:blipFill>
@@ -4635,12 +4965,12 @@
           <wp:inline distB="114300" distT="114300" distL="114300" distR="114300">
             <wp:extent cx="7053580" cy="2616200"/>
             <wp:effectExtent b="0" l="0" r="0" t="0"/>
-            <wp:docPr id="2" name="image13.png"/>
+            <wp:docPr id="2" name="image15.png"/>
             <a:graphic>
               <a:graphicData uri="http://schemas.openxmlformats.org/drawingml/2006/picture">
                 <pic:pic>
                   <pic:nvPicPr>
-                    <pic:cNvPr id="0" name="image13.png"/>
+                    <pic:cNvPr id="0" name="image15.png"/>
                     <pic:cNvPicPr preferRelativeResize="0"/>
                   </pic:nvPicPr>
                   <pic:blipFill>
@@ -4689,12 +5019,12 @@
           <wp:inline distB="114300" distT="114300" distL="114300" distR="114300">
             <wp:extent cx="7053580" cy="3454400"/>
             <wp:effectExtent b="0" l="0" r="0" t="0"/>
-            <wp:docPr id="4" name="image1.png"/>
+            <wp:docPr id="4" name="image16.png"/>
             <a:graphic>
               <a:graphicData uri="http://schemas.openxmlformats.org/drawingml/2006/picture">
                 <pic:pic>
                   <pic:nvPicPr>
-                    <pic:cNvPr id="0" name="image1.png"/>
+                    <pic:cNvPr id="0" name="image16.png"/>
                     <pic:cNvPicPr preferRelativeResize="0"/>
                   </pic:nvPicPr>
                   <pic:blipFill>
@@ -4762,12 +5092,12 @@
           <wp:inline distB="114300" distT="114300" distL="114300" distR="114300">
             <wp:extent cx="7053580" cy="3454400"/>
             <wp:effectExtent b="0" l="0" r="0" t="0"/>
-            <wp:docPr id="17" name="image10.png"/>
+            <wp:docPr id="17" name="image13.png"/>
             <a:graphic>
               <a:graphicData uri="http://schemas.openxmlformats.org/drawingml/2006/picture">
                 <pic:pic>
                   <pic:nvPicPr>
-                    <pic:cNvPr id="0" name="image10.png"/>
+                    <pic:cNvPr id="0" name="image13.png"/>
                     <pic:cNvPicPr preferRelativeResize="0"/>
                   </pic:nvPicPr>
                   <pic:blipFill>
@@ -5108,12 +5438,12 @@
           <wp:inline distB="0" distT="0" distL="0" distR="0">
             <wp:extent cx="6877049" cy="1752599"/>
             <wp:effectExtent b="0" l="0" r="0" t="0"/>
-            <wp:docPr id="13" name="image8.png"/>
+            <wp:docPr id="13" name="image1.png"/>
             <a:graphic>
               <a:graphicData uri="http://schemas.openxmlformats.org/drawingml/2006/picture">
                 <pic:pic>
                   <pic:nvPicPr>
-                    <pic:cNvPr id="0" name="image8.png"/>
+                    <pic:cNvPr id="0" name="image1.png"/>
                     <pic:cNvPicPr preferRelativeResize="0"/>
                   </pic:nvPicPr>
                   <pic:blipFill>
@@ -5595,12 +5925,12 @@
           <wp:inline distB="0" distT="0" distL="0" distR="0">
             <wp:extent cx="3257550" cy="1103089"/>
             <wp:effectExtent b="0" l="0" r="0" t="0"/>
-            <wp:docPr id="5" name="image3.png"/>
+            <wp:docPr id="5" name="image4.png"/>
             <a:graphic>
               <a:graphicData uri="http://schemas.openxmlformats.org/drawingml/2006/picture">
                 <pic:pic>
                   <pic:nvPicPr>
-                    <pic:cNvPr id="0" name="image3.png"/>
+                    <pic:cNvPr id="0" name="image4.png"/>
                     <pic:cNvPicPr preferRelativeResize="0"/>
                   </pic:nvPicPr>
                   <pic:blipFill>

</xml_diff>

<commit_message>
added preliminary preparation tasks
</commit_message>
<xml_diff>
--- a/labs/laboratory-work-3/Лабораторна робота №3.docx
+++ b/labs/laboratory-work-3/Лабораторна робота №3.docx
@@ -211,27 +211,69 @@
           <w:szCs w:val="44"/>
           <w:rtl w:val="0"/>
         </w:rPr>
-        <w:t xml:space="preserve">ЛАБОРАТОРНОЇ РОБОТИ </w:t>
-      </w:r>
-      <w:r>
+        <w:t xml:space="preserve">ЛАБОРАТОРНОЇ РОБОТИ №</w:t>
+      </w:r>
+      <w:r>
+        <w:rPr>
+          <w:b w:val="1"/>
+          <w:sz w:val="44"/>
+          <w:szCs w:val="44"/>
+          <w:rtl w:val="0"/>
+        </w:rPr>
+        <w:t xml:space="preserve">3</w:t>
+      </w:r>
+      <w:r>
+        <w:rPr>
+          <w:rtl w:val="0"/>
+        </w:rPr>
+      </w:r>
+    </w:p>
+    <w:p>
+      <w:pPr>
+        <w:spacing w:line="276" w:lineRule="auto"/>
+        <w:jc w:val="center"/>
         <w:rPr>
           <w:b w:val="1"/>
           <w:color w:val="000000"/>
           <w:sz w:val="44"/>
           <w:szCs w:val="44"/>
-          <w:rtl w:val="0"/>
-        </w:rPr>
-        <w:t xml:space="preserve">№</w:t>
-      </w:r>
-      <w:r>
-        <w:rPr>
-          <w:b w:val="1"/>
-          <w:sz w:val="44"/>
-          <w:szCs w:val="44"/>
-          <w:rtl w:val="0"/>
-        </w:rPr>
-        <w:t xml:space="preserve">3</w:t>
-      </w:r>
+        </w:rPr>
+      </w:pPr>
+      <w:r>
+        <w:rPr>
+          <w:rtl w:val="0"/>
+        </w:rPr>
+      </w:r>
+    </w:p>
+    <w:p>
+      <w:pPr>
+        <w:spacing w:line="276" w:lineRule="auto"/>
+        <w:jc w:val="center"/>
+        <w:rPr>
+          <w:color w:val="000000"/>
+          <w:sz w:val="36"/>
+          <w:szCs w:val="36"/>
+        </w:rPr>
+      </w:pPr>
+      <w:r>
+        <w:rPr>
+          <w:color w:val="000000"/>
+          <w:sz w:val="36"/>
+          <w:szCs w:val="36"/>
+          <w:rtl w:val="0"/>
+        </w:rPr>
+        <w:t xml:space="preserve">з дисципліни “Операційні системи”:</w:t>
+      </w:r>
+    </w:p>
+    <w:p>
+      <w:pPr>
+        <w:spacing w:line="276" w:lineRule="auto"/>
+        <w:rPr>
+          <w:color w:val="000000"/>
+          <w:sz w:val="36"/>
+          <w:szCs w:val="36"/>
+        </w:rPr>
+      </w:pPr>
       <w:r>
         <w:rPr>
           <w:rtl w:val="0"/>
@@ -251,56 +293,23 @@
       </w:pPr>
       <w:r>
         <w:rPr>
-          <w:rtl w:val="0"/>
-        </w:rPr>
-      </w:r>
-    </w:p>
-    <w:p>
-      <w:pPr>
-        <w:spacing w:line="276" w:lineRule="auto"/>
-        <w:jc w:val="center"/>
-        <w:rPr>
-          <w:color w:val="000000"/>
-          <w:sz w:val="36"/>
-          <w:szCs w:val="36"/>
-        </w:rPr>
-      </w:pPr>
-      <w:r>
-        <w:rPr>
-          <w:color w:val="000000"/>
-          <w:sz w:val="36"/>
-          <w:szCs w:val="36"/>
-          <w:rtl w:val="0"/>
-        </w:rPr>
-        <w:t xml:space="preserve">з дисципліни “Операційні системи”:</w:t>
-      </w:r>
-    </w:p>
-    <w:p>
-      <w:pPr>
-        <w:spacing w:line="276" w:lineRule="auto"/>
-        <w:rPr>
-          <w:color w:val="000000"/>
-          <w:sz w:val="36"/>
-          <w:szCs w:val="36"/>
-        </w:rPr>
-      </w:pPr>
-      <w:r>
-        <w:rPr>
-          <w:rtl w:val="0"/>
-        </w:rPr>
-      </w:r>
-    </w:p>
-    <w:p>
-      <w:pPr>
-        <w:spacing w:line="276" w:lineRule="auto"/>
-        <w:jc w:val="center"/>
-        <w:rPr>
           <w:b w:val="1"/>
           <w:color w:val="000000"/>
           <w:sz w:val="44"/>
           <w:szCs w:val="44"/>
-        </w:rPr>
-      </w:pPr>
+          <w:rtl w:val="0"/>
+        </w:rPr>
+        <w:t xml:space="preserve">Тема: “</w:t>
+      </w:r>
+      <w:r>
+        <w:rPr>
+          <w:b w:val="1"/>
+          <w:sz w:val="44"/>
+          <w:szCs w:val="44"/>
+          <w:rtl w:val="0"/>
+        </w:rPr>
+        <w:t xml:space="preserve">Знайомство з базовими командами CLI-режиму в Linux</w:t>
+      </w:r>
       <w:r>
         <w:rPr>
           <w:b w:val="1"/>
@@ -309,25 +318,6 @@
           <w:szCs w:val="44"/>
           <w:rtl w:val="0"/>
         </w:rPr>
-        <w:t xml:space="preserve">Тема: “</w:t>
-      </w:r>
-      <w:r>
-        <w:rPr>
-          <w:b w:val="1"/>
-          <w:sz w:val="44"/>
-          <w:szCs w:val="44"/>
-          <w:rtl w:val="0"/>
-        </w:rPr>
-        <w:t xml:space="preserve">Знайомство з базовими командами CLI-режиму в Linux</w:t>
-      </w:r>
-      <w:r>
-        <w:rPr>
-          <w:b w:val="1"/>
-          <w:color w:val="000000"/>
-          <w:sz w:val="44"/>
-          <w:szCs w:val="44"/>
-          <w:rtl w:val="0"/>
-        </w:rPr>
         <w:t xml:space="preserve">”</w:t>
       </w:r>
     </w:p>
@@ -481,16 +471,7 @@
           <w:szCs w:val="36"/>
           <w:rtl w:val="0"/>
         </w:rPr>
-        <w:t xml:space="preserve">Dmytro </w:t>
-      </w:r>
-      <w:r>
-        <w:rPr>
-          <w:color w:val="000000"/>
-          <w:sz w:val="36"/>
-          <w:szCs w:val="36"/>
-          <w:rtl w:val="0"/>
-        </w:rPr>
-        <w:t xml:space="preserve">Onufriiev</w:t>
+        <w:t xml:space="preserve">Dmytro Onufriiev</w:t>
       </w:r>
       <w:r>
         <w:rPr>
@@ -611,61 +592,7 @@
           <w:szCs w:val="28"/>
           <w:rtl w:val="0"/>
         </w:rPr>
-        <w:t xml:space="preserve">Робота студентів групи РПЗ-13А та РПЗ-13Б Eleven Two </w:t>
-      </w:r>
-      <w:r>
-        <w:rPr>
-          <w:color w:val="000000"/>
-          <w:sz w:val="28"/>
-          <w:szCs w:val="28"/>
-          <w:rtl w:val="0"/>
-        </w:rPr>
-        <w:t xml:space="preserve">Zeroes</w:t>
-      </w:r>
-      <w:r>
-        <w:rPr>
-          <w:color w:val="000000"/>
-          <w:sz w:val="28"/>
-          <w:szCs w:val="28"/>
-          <w:rtl w:val="0"/>
-        </w:rPr>
-        <w:t xml:space="preserve">: Vlad </w:t>
-      </w:r>
-      <w:r>
-        <w:rPr>
-          <w:color w:val="000000"/>
-          <w:sz w:val="28"/>
-          <w:szCs w:val="28"/>
-          <w:rtl w:val="0"/>
-        </w:rPr>
-        <w:t xml:space="preserve">Sapozhnyk</w:t>
-      </w:r>
-      <w:r>
-        <w:rPr>
-          <w:color w:val="000000"/>
-          <w:sz w:val="28"/>
-          <w:szCs w:val="28"/>
-          <w:rtl w:val="0"/>
-        </w:rPr>
-        <w:t xml:space="preserve">, Max Karpenko and Dmytro </w:t>
-      </w:r>
-      <w:r>
-        <w:rPr>
-          <w:color w:val="000000"/>
-          <w:sz w:val="28"/>
-          <w:szCs w:val="28"/>
-          <w:rtl w:val="0"/>
-        </w:rPr>
-        <w:t xml:space="preserve">Onufriiev</w:t>
-      </w:r>
-      <w:r>
-        <w:rPr>
-          <w:color w:val="000000"/>
-          <w:sz w:val="28"/>
-          <w:szCs w:val="28"/>
-          <w:rtl w:val="0"/>
-        </w:rPr>
-        <w:t xml:space="preserve">. </w:t>
+        <w:t xml:space="preserve">Робота студентів групи РПЗ-13А та РПЗ-13Б Eleven Two Zeroes: Vlad Sapozhnyk, Max Karpenko and Dmytro Onufriiev. </w:t>
       </w:r>
     </w:p>
     <w:p>
@@ -701,7 +628,7 @@
       <w:pPr>
         <w:numPr>
           <w:ilvl w:val="0"/>
-          <w:numId w:val="7"/>
+          <w:numId w:val="4"/>
         </w:numPr>
         <w:ind w:left="425" w:hanging="360"/>
         <w:jc w:val="both"/>
@@ -723,7 +650,7 @@
       <w:pPr>
         <w:numPr>
           <w:ilvl w:val="0"/>
-          <w:numId w:val="7"/>
+          <w:numId w:val="4"/>
         </w:numPr>
         <w:ind w:left="425" w:hanging="360"/>
         <w:jc w:val="both"/>
@@ -738,23 +665,7 @@
           <w:szCs w:val="28"/>
           <w:rtl w:val="0"/>
         </w:rPr>
-        <w:t xml:space="preserve">Знайомство з базовими </w:t>
-      </w:r>
-      <w:r>
-        <w:rPr>
-          <w:sz w:val="28"/>
-          <w:szCs w:val="28"/>
-          <w:rtl w:val="0"/>
-        </w:rPr>
-        <w:t xml:space="preserve">текстовими</w:t>
-      </w:r>
-      <w:r>
-        <w:rPr>
-          <w:sz w:val="28"/>
-          <w:szCs w:val="28"/>
-          <w:rtl w:val="0"/>
-        </w:rPr>
-        <w:t xml:space="preserve"> командами в термінальному режимі роботи в різних ОС.</w:t>
+        <w:t xml:space="preserve">Знайомство з базовими текстовими командами в термінальному режимі роботи в різних ОС.</w:t>
       </w:r>
     </w:p>
     <w:p>
@@ -794,7 +705,7 @@
       <w:pPr>
         <w:numPr>
           <w:ilvl w:val="0"/>
-          <w:numId w:val="1"/>
+          <w:numId w:val="6"/>
         </w:numPr>
         <w:ind w:left="425" w:hanging="360"/>
         <w:rPr>
@@ -815,7 +726,7 @@
       <w:pPr>
         <w:numPr>
           <w:ilvl w:val="0"/>
-          <w:numId w:val="1"/>
+          <w:numId w:val="6"/>
         </w:numPr>
         <w:ind w:left="425" w:hanging="360"/>
         <w:rPr>
@@ -836,7 +747,7 @@
       <w:pPr>
         <w:numPr>
           <w:ilvl w:val="0"/>
-          <w:numId w:val="1"/>
+          <w:numId w:val="6"/>
         </w:numPr>
         <w:ind w:left="425" w:hanging="360"/>
         <w:rPr>
@@ -850,30 +761,14 @@
           <w:szCs w:val="28"/>
           <w:rtl w:val="0"/>
         </w:rPr>
-        <w:t xml:space="preserve">Віртуальна машина – </w:t>
-      </w:r>
-      <w:r>
-        <w:rPr>
-          <w:sz w:val="28"/>
-          <w:szCs w:val="28"/>
-          <w:rtl w:val="0"/>
-        </w:rPr>
-        <w:t xml:space="preserve">VirtualBox</w:t>
-      </w:r>
-      <w:r>
-        <w:rPr>
-          <w:sz w:val="28"/>
-          <w:szCs w:val="28"/>
-          <w:rtl w:val="0"/>
-        </w:rPr>
-        <w:t xml:space="preserve"> (Oracle).</w:t>
+        <w:t xml:space="preserve">Віртуальна машина – VirtualBox (Oracle).</w:t>
       </w:r>
     </w:p>
     <w:p>
       <w:pPr>
         <w:numPr>
           <w:ilvl w:val="0"/>
-          <w:numId w:val="1"/>
+          <w:numId w:val="6"/>
         </w:numPr>
         <w:ind w:left="425" w:hanging="360"/>
         <w:rPr>
@@ -937,25 +832,1411 @@
           <w:szCs w:val="28"/>
           <w:rtl w:val="0"/>
         </w:rPr>
-        <w:t xml:space="preserve">Created by Dmytro </w:t>
-      </w:r>
-      <w:r>
+        <w:t xml:space="preserve">Created by Dmytro Onufriiev</w:t>
+      </w:r>
+    </w:p>
+    <w:p>
+      <w:pPr>
+        <w:spacing w:line="276" w:lineRule="auto"/>
+        <w:jc w:val="both"/>
+        <w:rPr>
+          <w:sz w:val="28"/>
+          <w:szCs w:val="28"/>
+        </w:rPr>
+      </w:pPr>
+      <w:r>
+        <w:rPr>
+          <w:sz w:val="28"/>
+          <w:szCs w:val="28"/>
+          <w:rtl w:val="0"/>
+        </w:rPr>
+        <w:t xml:space="preserve">Glossary of terms</w:t>
+      </w:r>
+    </w:p>
+    <w:tbl>
+      <w:tblPr>
+        <w:tblStyle w:val="Table1"/>
+        <w:tblW w:w="6195.0" w:type="dxa"/>
+        <w:jc w:val="left"/>
+        <w:tblBorders>
+          <w:top w:color="000000" w:space="0" w:sz="0" w:val="nil"/>
+          <w:left w:color="000000" w:space="0" w:sz="0" w:val="nil"/>
+          <w:bottom w:color="000000" w:space="0" w:sz="0" w:val="nil"/>
+          <w:right w:color="000000" w:space="0" w:sz="0" w:val="nil"/>
+          <w:insideH w:color="000000" w:space="0" w:sz="0" w:val="nil"/>
+          <w:insideV w:color="000000" w:space="0" w:sz="0" w:val="nil"/>
+        </w:tblBorders>
+        <w:tblLayout w:type="fixed"/>
+        <w:tblLook w:val="0600"/>
+      </w:tblPr>
+      <w:tblGrid>
+        <w:gridCol w:w="2205"/>
+        <w:gridCol w:w="3990"/>
+        <w:tblGridChange w:id="0">
+          <w:tblGrid>
+            <w:gridCol w:w="2205"/>
+            <w:gridCol w:w="3990"/>
+          </w:tblGrid>
+        </w:tblGridChange>
+      </w:tblGrid>
+      <w:tr>
+        <w:trPr>
+          <w:cantSplit w:val="0"/>
+          <w:trHeight w:val="315" w:hRule="atLeast"/>
+          <w:tblHeader w:val="0"/>
+        </w:trPr>
+        <w:tc>
+          <w:tcPr>
+            <w:tcBorders>
+              <w:top w:color="000000" w:space="0" w:sz="6" w:val="single"/>
+              <w:left w:color="000000" w:space="0" w:sz="6" w:val="single"/>
+              <w:bottom w:color="000000" w:space="0" w:sz="6" w:val="single"/>
+              <w:right w:color="000000" w:space="0" w:sz="6" w:val="single"/>
+            </w:tcBorders>
+            <w:tcMar>
+              <w:top w:w="40.0" w:type="dxa"/>
+              <w:left w:w="40.0" w:type="dxa"/>
+              <w:bottom w:w="40.0" w:type="dxa"/>
+              <w:right w:w="40.0" w:type="dxa"/>
+            </w:tcMar>
+            <w:vAlign w:val="bottom"/>
+          </w:tcPr>
+          <w:p>
+            <w:pPr>
+              <w:widowControl w:val="0"/>
+              <w:spacing w:line="276" w:lineRule="auto"/>
+              <w:rPr>
+                <w:sz w:val="28"/>
+                <w:szCs w:val="28"/>
+              </w:rPr>
+            </w:pPr>
+            <w:r>
+              <w:rPr>
+                <w:b w:val="1"/>
+                <w:sz w:val="28"/>
+                <w:szCs w:val="28"/>
+                <w:rtl w:val="0"/>
+              </w:rPr>
+              <w:t xml:space="preserve">Термін</w:t>
+            </w:r>
+            <w:r>
+              <w:rPr>
+                <w:rtl w:val="0"/>
+              </w:rPr>
+            </w:r>
+          </w:p>
+        </w:tc>
+        <w:tc>
+          <w:tcPr>
+            <w:tcBorders>
+              <w:top w:color="000000" w:space="0" w:sz="6" w:val="single"/>
+              <w:left w:color="cccccc" w:space="0" w:sz="6" w:val="single"/>
+              <w:bottom w:color="000000" w:space="0" w:sz="6" w:val="single"/>
+              <w:right w:color="000000" w:space="0" w:sz="6" w:val="single"/>
+            </w:tcBorders>
+            <w:tcMar>
+              <w:top w:w="40.0" w:type="dxa"/>
+              <w:left w:w="40.0" w:type="dxa"/>
+              <w:bottom w:w="40.0" w:type="dxa"/>
+              <w:right w:w="40.0" w:type="dxa"/>
+            </w:tcMar>
+            <w:vAlign w:val="bottom"/>
+          </w:tcPr>
+          <w:p>
+            <w:pPr>
+              <w:widowControl w:val="0"/>
+              <w:spacing w:line="276" w:lineRule="auto"/>
+              <w:rPr>
+                <w:sz w:val="28"/>
+                <w:szCs w:val="28"/>
+              </w:rPr>
+            </w:pPr>
+            <w:r>
+              <w:rPr>
+                <w:b w:val="1"/>
+                <w:sz w:val="28"/>
+                <w:szCs w:val="28"/>
+                <w:rtl w:val="0"/>
+              </w:rPr>
+              <w:t xml:space="preserve">Переклад</w:t>
+            </w:r>
+            <w:r>
+              <w:rPr>
+                <w:rtl w:val="0"/>
+              </w:rPr>
+            </w:r>
+          </w:p>
+        </w:tc>
+      </w:tr>
+      <w:tr>
+        <w:trPr>
+          <w:cantSplit w:val="0"/>
+          <w:trHeight w:val="315" w:hRule="atLeast"/>
+          <w:tblHeader w:val="0"/>
+        </w:trPr>
+        <w:tc>
+          <w:tcPr>
+            <w:tcBorders>
+              <w:top w:color="cccccc" w:space="0" w:sz="6" w:val="single"/>
+              <w:left w:color="000000" w:space="0" w:sz="6" w:val="single"/>
+              <w:bottom w:color="000000" w:space="0" w:sz="6" w:val="single"/>
+              <w:right w:color="000000" w:space="0" w:sz="6" w:val="single"/>
+            </w:tcBorders>
+            <w:tcMar>
+              <w:top w:w="40.0" w:type="dxa"/>
+              <w:left w:w="40.0" w:type="dxa"/>
+              <w:bottom w:w="40.0" w:type="dxa"/>
+              <w:right w:w="40.0" w:type="dxa"/>
+            </w:tcMar>
+            <w:vAlign w:val="bottom"/>
+          </w:tcPr>
+          <w:p>
+            <w:pPr>
+              <w:widowControl w:val="0"/>
+              <w:spacing w:line="276" w:lineRule="auto"/>
+              <w:rPr>
+                <w:sz w:val="28"/>
+                <w:szCs w:val="28"/>
+              </w:rPr>
+            </w:pPr>
+            <w:r>
+              <w:rPr>
+                <w:sz w:val="28"/>
+                <w:szCs w:val="28"/>
+                <w:rtl w:val="0"/>
+              </w:rPr>
+              <w:t xml:space="preserve">Case-sensitive</w:t>
+            </w:r>
+          </w:p>
+        </w:tc>
+        <w:tc>
+          <w:tcPr>
+            <w:tcBorders>
+              <w:top w:color="cccccc" w:space="0" w:sz="6" w:val="single"/>
+              <w:left w:color="cccccc" w:space="0" w:sz="6" w:val="single"/>
+              <w:bottom w:color="000000" w:space="0" w:sz="6" w:val="single"/>
+              <w:right w:color="000000" w:space="0" w:sz="6" w:val="single"/>
+            </w:tcBorders>
+            <w:tcMar>
+              <w:top w:w="40.0" w:type="dxa"/>
+              <w:left w:w="40.0" w:type="dxa"/>
+              <w:bottom w:w="40.0" w:type="dxa"/>
+              <w:right w:w="40.0" w:type="dxa"/>
+            </w:tcMar>
+            <w:vAlign w:val="bottom"/>
+          </w:tcPr>
+          <w:p>
+            <w:pPr>
+              <w:widowControl w:val="0"/>
+              <w:spacing w:line="276" w:lineRule="auto"/>
+              <w:rPr>
+                <w:sz w:val="28"/>
+                <w:szCs w:val="28"/>
+              </w:rPr>
+            </w:pPr>
+            <w:r>
+              <w:rPr>
+                <w:sz w:val="28"/>
+                <w:szCs w:val="28"/>
+                <w:rtl w:val="0"/>
+              </w:rPr>
+              <w:t xml:space="preserve">Чутливий до регістру</w:t>
+            </w:r>
+          </w:p>
+        </w:tc>
+      </w:tr>
+      <w:tr>
+        <w:trPr>
+          <w:cantSplit w:val="0"/>
+          <w:trHeight w:val="315" w:hRule="atLeast"/>
+          <w:tblHeader w:val="0"/>
+        </w:trPr>
+        <w:tc>
+          <w:tcPr>
+            <w:tcBorders>
+              <w:top w:color="cccccc" w:space="0" w:sz="6" w:val="single"/>
+              <w:left w:color="000000" w:space="0" w:sz="6" w:val="single"/>
+              <w:bottom w:color="000000" w:space="0" w:sz="6" w:val="single"/>
+              <w:right w:color="000000" w:space="0" w:sz="6" w:val="single"/>
+            </w:tcBorders>
+            <w:tcMar>
+              <w:top w:w="40.0" w:type="dxa"/>
+              <w:left w:w="40.0" w:type="dxa"/>
+              <w:bottom w:w="40.0" w:type="dxa"/>
+              <w:right w:w="40.0" w:type="dxa"/>
+            </w:tcMar>
+            <w:vAlign w:val="bottom"/>
+          </w:tcPr>
+          <w:p>
+            <w:pPr>
+              <w:widowControl w:val="0"/>
+              <w:spacing w:line="276" w:lineRule="auto"/>
+              <w:rPr>
+                <w:sz w:val="28"/>
+                <w:szCs w:val="28"/>
+              </w:rPr>
+            </w:pPr>
+            <w:r>
+              <w:rPr>
+                <w:sz w:val="28"/>
+                <w:szCs w:val="28"/>
+                <w:rtl w:val="0"/>
+              </w:rPr>
+              <w:t xml:space="preserve">Command Line</w:t>
+            </w:r>
+          </w:p>
+        </w:tc>
+        <w:tc>
+          <w:tcPr>
+            <w:tcBorders>
+              <w:top w:color="cccccc" w:space="0" w:sz="6" w:val="single"/>
+              <w:left w:color="cccccc" w:space="0" w:sz="6" w:val="single"/>
+              <w:bottom w:color="000000" w:space="0" w:sz="6" w:val="single"/>
+              <w:right w:color="000000" w:space="0" w:sz="6" w:val="single"/>
+            </w:tcBorders>
+            <w:tcMar>
+              <w:top w:w="40.0" w:type="dxa"/>
+              <w:left w:w="40.0" w:type="dxa"/>
+              <w:bottom w:w="40.0" w:type="dxa"/>
+              <w:right w:w="40.0" w:type="dxa"/>
+            </w:tcMar>
+            <w:vAlign w:val="bottom"/>
+          </w:tcPr>
+          <w:p>
+            <w:pPr>
+              <w:widowControl w:val="0"/>
+              <w:spacing w:line="276" w:lineRule="auto"/>
+              <w:rPr>
+                <w:sz w:val="28"/>
+                <w:szCs w:val="28"/>
+              </w:rPr>
+            </w:pPr>
+            <w:r>
+              <w:rPr>
+                <w:sz w:val="28"/>
+                <w:szCs w:val="28"/>
+                <w:rtl w:val="0"/>
+              </w:rPr>
+              <w:t xml:space="preserve">Командний рядок</w:t>
+            </w:r>
+          </w:p>
+        </w:tc>
+      </w:tr>
+      <w:tr>
+        <w:trPr>
+          <w:cantSplit w:val="0"/>
+          <w:trHeight w:val="315" w:hRule="atLeast"/>
+          <w:tblHeader w:val="0"/>
+        </w:trPr>
+        <w:tc>
+          <w:tcPr>
+            <w:tcBorders>
+              <w:top w:color="cccccc" w:space="0" w:sz="6" w:val="single"/>
+              <w:left w:color="000000" w:space="0" w:sz="6" w:val="single"/>
+              <w:bottom w:color="000000" w:space="0" w:sz="6" w:val="single"/>
+              <w:right w:color="000000" w:space="0" w:sz="6" w:val="single"/>
+            </w:tcBorders>
+            <w:tcMar>
+              <w:top w:w="40.0" w:type="dxa"/>
+              <w:left w:w="40.0" w:type="dxa"/>
+              <w:bottom w:w="40.0" w:type="dxa"/>
+              <w:right w:w="40.0" w:type="dxa"/>
+            </w:tcMar>
+            <w:vAlign w:val="bottom"/>
+          </w:tcPr>
+          <w:p>
+            <w:pPr>
+              <w:widowControl w:val="0"/>
+              <w:spacing w:line="276" w:lineRule="auto"/>
+              <w:rPr>
+                <w:sz w:val="28"/>
+                <w:szCs w:val="28"/>
+              </w:rPr>
+            </w:pPr>
+            <w:r>
+              <w:rPr>
+                <w:sz w:val="28"/>
+                <w:szCs w:val="28"/>
+                <w:rtl w:val="0"/>
+              </w:rPr>
+              <w:t xml:space="preserve">Directory</w:t>
+            </w:r>
+          </w:p>
+        </w:tc>
+        <w:tc>
+          <w:tcPr>
+            <w:tcBorders>
+              <w:top w:color="cccccc" w:space="0" w:sz="6" w:val="single"/>
+              <w:left w:color="cccccc" w:space="0" w:sz="6" w:val="single"/>
+              <w:bottom w:color="000000" w:space="0" w:sz="6" w:val="single"/>
+              <w:right w:color="000000" w:space="0" w:sz="6" w:val="single"/>
+            </w:tcBorders>
+            <w:tcMar>
+              <w:top w:w="40.0" w:type="dxa"/>
+              <w:left w:w="40.0" w:type="dxa"/>
+              <w:bottom w:w="40.0" w:type="dxa"/>
+              <w:right w:w="40.0" w:type="dxa"/>
+            </w:tcMar>
+            <w:vAlign w:val="bottom"/>
+          </w:tcPr>
+          <w:p>
+            <w:pPr>
+              <w:widowControl w:val="0"/>
+              <w:spacing w:line="276" w:lineRule="auto"/>
+              <w:rPr>
+                <w:sz w:val="28"/>
+                <w:szCs w:val="28"/>
+              </w:rPr>
+            </w:pPr>
+            <w:r>
+              <w:rPr>
+                <w:sz w:val="28"/>
+                <w:szCs w:val="28"/>
+                <w:rtl w:val="0"/>
+              </w:rPr>
+              <w:t xml:space="preserve">Каталог</w:t>
+            </w:r>
+          </w:p>
+        </w:tc>
+      </w:tr>
+      <w:tr>
+        <w:trPr>
+          <w:cantSplit w:val="0"/>
+          <w:trHeight w:val="315" w:hRule="atLeast"/>
+          <w:tblHeader w:val="0"/>
+        </w:trPr>
+        <w:tc>
+          <w:tcPr>
+            <w:tcBorders>
+              <w:top w:color="cccccc" w:space="0" w:sz="6" w:val="single"/>
+              <w:left w:color="000000" w:space="0" w:sz="6" w:val="single"/>
+              <w:bottom w:color="000000" w:space="0" w:sz="6" w:val="single"/>
+              <w:right w:color="000000" w:space="0" w:sz="6" w:val="single"/>
+            </w:tcBorders>
+            <w:tcMar>
+              <w:top w:w="40.0" w:type="dxa"/>
+              <w:left w:w="40.0" w:type="dxa"/>
+              <w:bottom w:w="40.0" w:type="dxa"/>
+              <w:right w:w="40.0" w:type="dxa"/>
+            </w:tcMar>
+            <w:vAlign w:val="bottom"/>
+          </w:tcPr>
+          <w:p>
+            <w:pPr>
+              <w:widowControl w:val="0"/>
+              <w:spacing w:line="276" w:lineRule="auto"/>
+              <w:rPr>
+                <w:sz w:val="28"/>
+                <w:szCs w:val="28"/>
+              </w:rPr>
+            </w:pPr>
+            <w:r>
+              <w:rPr>
+                <w:sz w:val="28"/>
+                <w:szCs w:val="28"/>
+                <w:rtl w:val="0"/>
+              </w:rPr>
+              <w:t xml:space="preserve">Environment</w:t>
+            </w:r>
+          </w:p>
+        </w:tc>
+        <w:tc>
+          <w:tcPr>
+            <w:tcBorders>
+              <w:top w:color="cccccc" w:space="0" w:sz="6" w:val="single"/>
+              <w:left w:color="cccccc" w:space="0" w:sz="6" w:val="single"/>
+              <w:bottom w:color="000000" w:space="0" w:sz="6" w:val="single"/>
+              <w:right w:color="000000" w:space="0" w:sz="6" w:val="single"/>
+            </w:tcBorders>
+            <w:tcMar>
+              <w:top w:w="40.0" w:type="dxa"/>
+              <w:left w:w="40.0" w:type="dxa"/>
+              <w:bottom w:w="40.0" w:type="dxa"/>
+              <w:right w:w="40.0" w:type="dxa"/>
+            </w:tcMar>
+            <w:vAlign w:val="bottom"/>
+          </w:tcPr>
+          <w:p>
+            <w:pPr>
+              <w:widowControl w:val="0"/>
+              <w:spacing w:line="276" w:lineRule="auto"/>
+              <w:rPr>
+                <w:sz w:val="28"/>
+                <w:szCs w:val="28"/>
+              </w:rPr>
+            </w:pPr>
+            <w:r>
+              <w:rPr>
+                <w:sz w:val="28"/>
+                <w:szCs w:val="28"/>
+                <w:rtl w:val="0"/>
+              </w:rPr>
+              <w:t xml:space="preserve">Середовище</w:t>
+            </w:r>
+          </w:p>
+        </w:tc>
+      </w:tr>
+      <w:tr>
+        <w:trPr>
+          <w:cantSplit w:val="0"/>
+          <w:trHeight w:val="315" w:hRule="atLeast"/>
+          <w:tblHeader w:val="0"/>
+        </w:trPr>
+        <w:tc>
+          <w:tcPr>
+            <w:tcBorders>
+              <w:top w:color="cccccc" w:space="0" w:sz="6" w:val="single"/>
+              <w:left w:color="000000" w:space="0" w:sz="6" w:val="single"/>
+              <w:bottom w:color="000000" w:space="0" w:sz="6" w:val="single"/>
+              <w:right w:color="000000" w:space="0" w:sz="6" w:val="single"/>
+            </w:tcBorders>
+            <w:tcMar>
+              <w:top w:w="40.0" w:type="dxa"/>
+              <w:left w:w="40.0" w:type="dxa"/>
+              <w:bottom w:w="40.0" w:type="dxa"/>
+              <w:right w:w="40.0" w:type="dxa"/>
+            </w:tcMar>
+            <w:vAlign w:val="bottom"/>
+          </w:tcPr>
+          <w:p>
+            <w:pPr>
+              <w:widowControl w:val="0"/>
+              <w:spacing w:line="276" w:lineRule="auto"/>
+              <w:rPr>
+                <w:sz w:val="28"/>
+                <w:szCs w:val="28"/>
+              </w:rPr>
+            </w:pPr>
+            <w:r>
+              <w:rPr>
+                <w:sz w:val="28"/>
+                <w:szCs w:val="28"/>
+                <w:rtl w:val="0"/>
+              </w:rPr>
+              <w:t xml:space="preserve">Execute</w:t>
+            </w:r>
+          </w:p>
+        </w:tc>
+        <w:tc>
+          <w:tcPr>
+            <w:tcBorders>
+              <w:top w:color="cccccc" w:space="0" w:sz="6" w:val="single"/>
+              <w:left w:color="cccccc" w:space="0" w:sz="6" w:val="single"/>
+              <w:bottom w:color="000000" w:space="0" w:sz="6" w:val="single"/>
+              <w:right w:color="000000" w:space="0" w:sz="6" w:val="single"/>
+            </w:tcBorders>
+            <w:tcMar>
+              <w:top w:w="40.0" w:type="dxa"/>
+              <w:left w:w="40.0" w:type="dxa"/>
+              <w:bottom w:w="40.0" w:type="dxa"/>
+              <w:right w:w="40.0" w:type="dxa"/>
+            </w:tcMar>
+            <w:vAlign w:val="bottom"/>
+          </w:tcPr>
+          <w:p>
+            <w:pPr>
+              <w:widowControl w:val="0"/>
+              <w:spacing w:line="276" w:lineRule="auto"/>
+              <w:rPr>
+                <w:sz w:val="28"/>
+                <w:szCs w:val="28"/>
+              </w:rPr>
+            </w:pPr>
+            <w:r>
+              <w:rPr>
+                <w:sz w:val="28"/>
+                <w:szCs w:val="28"/>
+                <w:rtl w:val="0"/>
+              </w:rPr>
+              <w:t xml:space="preserve">Виконати</w:t>
+            </w:r>
+          </w:p>
+        </w:tc>
+      </w:tr>
+      <w:tr>
+        <w:trPr>
+          <w:cantSplit w:val="0"/>
+          <w:trHeight w:val="315" w:hRule="atLeast"/>
+          <w:tblHeader w:val="0"/>
+        </w:trPr>
+        <w:tc>
+          <w:tcPr>
+            <w:tcBorders>
+              <w:top w:color="cccccc" w:space="0" w:sz="6" w:val="single"/>
+              <w:left w:color="000000" w:space="0" w:sz="6" w:val="single"/>
+              <w:bottom w:color="000000" w:space="0" w:sz="6" w:val="single"/>
+              <w:right w:color="000000" w:space="0" w:sz="6" w:val="single"/>
+            </w:tcBorders>
+            <w:tcMar>
+              <w:top w:w="40.0" w:type="dxa"/>
+              <w:left w:w="40.0" w:type="dxa"/>
+              <w:bottom w:w="40.0" w:type="dxa"/>
+              <w:right w:w="40.0" w:type="dxa"/>
+            </w:tcMar>
+            <w:vAlign w:val="bottom"/>
+          </w:tcPr>
+          <w:p>
+            <w:pPr>
+              <w:widowControl w:val="0"/>
+              <w:spacing w:line="276" w:lineRule="auto"/>
+              <w:rPr>
+                <w:sz w:val="28"/>
+                <w:szCs w:val="28"/>
+              </w:rPr>
+            </w:pPr>
+            <w:r>
+              <w:rPr>
+                <w:sz w:val="28"/>
+                <w:szCs w:val="28"/>
+                <w:rtl w:val="0"/>
+              </w:rPr>
+              <w:t xml:space="preserve">Interpreter</w:t>
+            </w:r>
+          </w:p>
+        </w:tc>
+        <w:tc>
+          <w:tcPr>
+            <w:tcBorders>
+              <w:top w:color="cccccc" w:space="0" w:sz="6" w:val="single"/>
+              <w:left w:color="cccccc" w:space="0" w:sz="6" w:val="single"/>
+              <w:bottom w:color="000000" w:space="0" w:sz="6" w:val="single"/>
+              <w:right w:color="000000" w:space="0" w:sz="6" w:val="single"/>
+            </w:tcBorders>
+            <w:tcMar>
+              <w:top w:w="40.0" w:type="dxa"/>
+              <w:left w:w="40.0" w:type="dxa"/>
+              <w:bottom w:w="40.0" w:type="dxa"/>
+              <w:right w:w="40.0" w:type="dxa"/>
+            </w:tcMar>
+            <w:vAlign w:val="bottom"/>
+          </w:tcPr>
+          <w:p>
+            <w:pPr>
+              <w:widowControl w:val="0"/>
+              <w:spacing w:line="276" w:lineRule="auto"/>
+              <w:rPr>
+                <w:sz w:val="28"/>
+                <w:szCs w:val="28"/>
+              </w:rPr>
+            </w:pPr>
+            <w:r>
+              <w:rPr>
+                <w:sz w:val="28"/>
+                <w:szCs w:val="28"/>
+                <w:rtl w:val="0"/>
+              </w:rPr>
+              <w:t xml:space="preserve">Перекладач</w:t>
+            </w:r>
+          </w:p>
+        </w:tc>
+      </w:tr>
+      <w:tr>
+        <w:trPr>
+          <w:cantSplit w:val="0"/>
+          <w:trHeight w:val="315" w:hRule="atLeast"/>
+          <w:tblHeader w:val="0"/>
+        </w:trPr>
+        <w:tc>
+          <w:tcPr>
+            <w:tcBorders>
+              <w:top w:color="cccccc" w:space="0" w:sz="6" w:val="single"/>
+              <w:left w:color="000000" w:space="0" w:sz="6" w:val="single"/>
+              <w:bottom w:color="000000" w:space="0" w:sz="6" w:val="single"/>
+              <w:right w:color="000000" w:space="0" w:sz="6" w:val="single"/>
+            </w:tcBorders>
+            <w:tcMar>
+              <w:top w:w="40.0" w:type="dxa"/>
+              <w:left w:w="40.0" w:type="dxa"/>
+              <w:bottom w:w="40.0" w:type="dxa"/>
+              <w:right w:w="40.0" w:type="dxa"/>
+            </w:tcMar>
+            <w:vAlign w:val="bottom"/>
+          </w:tcPr>
+          <w:p>
+            <w:pPr>
+              <w:widowControl w:val="0"/>
+              <w:spacing w:line="276" w:lineRule="auto"/>
+              <w:rPr>
+                <w:sz w:val="28"/>
+                <w:szCs w:val="28"/>
+              </w:rPr>
+            </w:pPr>
+            <w:r>
+              <w:rPr>
+                <w:sz w:val="28"/>
+                <w:szCs w:val="28"/>
+                <w:rtl w:val="0"/>
+              </w:rPr>
+              <w:t xml:space="preserve">Output</w:t>
+            </w:r>
+          </w:p>
+        </w:tc>
+        <w:tc>
+          <w:tcPr>
+            <w:tcBorders>
+              <w:top w:color="cccccc" w:space="0" w:sz="6" w:val="single"/>
+              <w:left w:color="cccccc" w:space="0" w:sz="6" w:val="single"/>
+              <w:bottom w:color="000000" w:space="0" w:sz="6" w:val="single"/>
+              <w:right w:color="000000" w:space="0" w:sz="6" w:val="single"/>
+            </w:tcBorders>
+            <w:tcMar>
+              <w:top w:w="40.0" w:type="dxa"/>
+              <w:left w:w="40.0" w:type="dxa"/>
+              <w:bottom w:w="40.0" w:type="dxa"/>
+              <w:right w:w="40.0" w:type="dxa"/>
+            </w:tcMar>
+            <w:vAlign w:val="bottom"/>
+          </w:tcPr>
+          <w:p>
+            <w:pPr>
+              <w:widowControl w:val="0"/>
+              <w:spacing w:line="276" w:lineRule="auto"/>
+              <w:rPr>
+                <w:sz w:val="28"/>
+                <w:szCs w:val="28"/>
+              </w:rPr>
+            </w:pPr>
+            <w:r>
+              <w:rPr>
+                <w:sz w:val="28"/>
+                <w:szCs w:val="28"/>
+                <w:rtl w:val="0"/>
+              </w:rPr>
+              <w:t xml:space="preserve">Вихідні дані</w:t>
+            </w:r>
+          </w:p>
+        </w:tc>
+      </w:tr>
+      <w:tr>
+        <w:trPr>
+          <w:cantSplit w:val="0"/>
+          <w:trHeight w:val="315" w:hRule="atLeast"/>
+          <w:tblHeader w:val="0"/>
+        </w:trPr>
+        <w:tc>
+          <w:tcPr>
+            <w:tcBorders>
+              <w:top w:color="cccccc" w:space="0" w:sz="6" w:val="single"/>
+              <w:left w:color="000000" w:space="0" w:sz="6" w:val="single"/>
+              <w:bottom w:color="000000" w:space="0" w:sz="6" w:val="single"/>
+              <w:right w:color="000000" w:space="0" w:sz="6" w:val="single"/>
+            </w:tcBorders>
+            <w:tcMar>
+              <w:top w:w="40.0" w:type="dxa"/>
+              <w:left w:w="40.0" w:type="dxa"/>
+              <w:bottom w:w="40.0" w:type="dxa"/>
+              <w:right w:w="40.0" w:type="dxa"/>
+            </w:tcMar>
+            <w:vAlign w:val="bottom"/>
+          </w:tcPr>
+          <w:p>
+            <w:pPr>
+              <w:widowControl w:val="0"/>
+              <w:spacing w:line="276" w:lineRule="auto"/>
+              <w:rPr>
+                <w:sz w:val="28"/>
+                <w:szCs w:val="28"/>
+              </w:rPr>
+            </w:pPr>
+            <w:r>
+              <w:rPr>
+                <w:sz w:val="28"/>
+                <w:szCs w:val="28"/>
+                <w:rtl w:val="0"/>
+              </w:rPr>
+              <w:t xml:space="preserve">Software program</w:t>
+            </w:r>
+          </w:p>
+        </w:tc>
+        <w:tc>
+          <w:tcPr>
+            <w:tcBorders>
+              <w:top w:color="cccccc" w:space="0" w:sz="6" w:val="single"/>
+              <w:left w:color="cccccc" w:space="0" w:sz="6" w:val="single"/>
+              <w:bottom w:color="000000" w:space="0" w:sz="6" w:val="single"/>
+              <w:right w:color="000000" w:space="0" w:sz="6" w:val="single"/>
+            </w:tcBorders>
+            <w:tcMar>
+              <w:top w:w="40.0" w:type="dxa"/>
+              <w:left w:w="40.0" w:type="dxa"/>
+              <w:bottom w:w="40.0" w:type="dxa"/>
+              <w:right w:w="40.0" w:type="dxa"/>
+            </w:tcMar>
+            <w:vAlign w:val="bottom"/>
+          </w:tcPr>
+          <w:p>
+            <w:pPr>
+              <w:widowControl w:val="0"/>
+              <w:spacing w:line="276" w:lineRule="auto"/>
+              <w:rPr>
+                <w:sz w:val="28"/>
+                <w:szCs w:val="28"/>
+              </w:rPr>
+            </w:pPr>
+            <w:r>
+              <w:rPr>
+                <w:sz w:val="28"/>
+                <w:szCs w:val="28"/>
+                <w:rtl w:val="0"/>
+              </w:rPr>
+              <w:t xml:space="preserve">Програмне забезпечення</w:t>
+            </w:r>
+          </w:p>
+        </w:tc>
+      </w:tr>
+      <w:tr>
+        <w:trPr>
+          <w:cantSplit w:val="0"/>
+          <w:trHeight w:val="315" w:hRule="atLeast"/>
+          <w:tblHeader w:val="0"/>
+        </w:trPr>
+        <w:tc>
+          <w:tcPr>
+            <w:tcBorders>
+              <w:top w:color="cccccc" w:space="0" w:sz="6" w:val="single"/>
+              <w:left w:color="000000" w:space="0" w:sz="6" w:val="single"/>
+              <w:bottom w:color="000000" w:space="0" w:sz="6" w:val="single"/>
+              <w:right w:color="000000" w:space="0" w:sz="6" w:val="single"/>
+            </w:tcBorders>
+            <w:tcMar>
+              <w:top w:w="40.0" w:type="dxa"/>
+              <w:left w:w="40.0" w:type="dxa"/>
+              <w:bottom w:w="40.0" w:type="dxa"/>
+              <w:right w:w="40.0" w:type="dxa"/>
+            </w:tcMar>
+            <w:vAlign w:val="bottom"/>
+          </w:tcPr>
+          <w:p>
+            <w:pPr>
+              <w:widowControl w:val="0"/>
+              <w:spacing w:line="276" w:lineRule="auto"/>
+              <w:rPr>
+                <w:sz w:val="28"/>
+                <w:szCs w:val="28"/>
+              </w:rPr>
+            </w:pPr>
+            <w:r>
+              <w:rPr>
+                <w:sz w:val="28"/>
+                <w:szCs w:val="28"/>
+                <w:rtl w:val="0"/>
+              </w:rPr>
+              <w:t xml:space="preserve">Terminal</w:t>
+            </w:r>
+          </w:p>
+        </w:tc>
+        <w:tc>
+          <w:tcPr>
+            <w:tcBorders>
+              <w:top w:color="cccccc" w:space="0" w:sz="6" w:val="single"/>
+              <w:left w:color="cccccc" w:space="0" w:sz="6" w:val="single"/>
+              <w:bottom w:color="000000" w:space="0" w:sz="6" w:val="single"/>
+              <w:right w:color="000000" w:space="0" w:sz="6" w:val="single"/>
+            </w:tcBorders>
+            <w:tcMar>
+              <w:top w:w="40.0" w:type="dxa"/>
+              <w:left w:w="40.0" w:type="dxa"/>
+              <w:bottom w:w="40.0" w:type="dxa"/>
+              <w:right w:w="40.0" w:type="dxa"/>
+            </w:tcMar>
+            <w:vAlign w:val="bottom"/>
+          </w:tcPr>
+          <w:p>
+            <w:pPr>
+              <w:widowControl w:val="0"/>
+              <w:spacing w:line="276" w:lineRule="auto"/>
+              <w:rPr>
+                <w:sz w:val="28"/>
+                <w:szCs w:val="28"/>
+              </w:rPr>
+            </w:pPr>
+            <w:r>
+              <w:rPr>
+                <w:sz w:val="28"/>
+                <w:szCs w:val="28"/>
+                <w:rtl w:val="0"/>
+              </w:rPr>
+              <w:t xml:space="preserve">Термінал</w:t>
+            </w:r>
+          </w:p>
+        </w:tc>
+      </w:tr>
+    </w:tbl>
+    <w:p>
+      <w:pPr>
+        <w:spacing w:line="276" w:lineRule="auto"/>
+        <w:jc w:val="both"/>
+        <w:rPr>
+          <w:sz w:val="28"/>
+          <w:szCs w:val="28"/>
+        </w:rPr>
+      </w:pPr>
+      <w:r>
+        <w:rPr>
+          <w:rtl w:val="0"/>
+        </w:rPr>
+      </w:r>
+    </w:p>
+    <w:p>
+      <w:pPr>
+        <w:spacing w:line="276" w:lineRule="auto"/>
+        <w:jc w:val="both"/>
+        <w:rPr>
+          <w:sz w:val="28"/>
+          <w:szCs w:val="28"/>
+        </w:rPr>
+      </w:pPr>
+      <w:r>
+        <w:rPr>
+          <w:rtl w:val="0"/>
+        </w:rPr>
+      </w:r>
+    </w:p>
+    <w:p>
+      <w:pPr>
+        <w:numPr>
+          <w:ilvl w:val="0"/>
+          <w:numId w:val="5"/>
+        </w:numPr>
+        <w:spacing w:line="276" w:lineRule="auto"/>
+        <w:ind w:left="720" w:hanging="360"/>
+        <w:jc w:val="both"/>
+        <w:rPr>
+          <w:sz w:val="28"/>
+          <w:szCs w:val="28"/>
+          <w:u w:val="none"/>
+        </w:rPr>
+      </w:pPr>
+      <w:r>
+        <w:rPr>
+          <w:b w:val="1"/>
+          <w:sz w:val="28"/>
+          <w:szCs w:val="28"/>
+          <w:rtl w:val="0"/>
+        </w:rPr>
+        <w:t xml:space="preserve">A command prompt</w:t>
+      </w:r>
+      <w:r>
+        <w:rPr>
+          <w:sz w:val="28"/>
+          <w:szCs w:val="28"/>
+          <w:rtl w:val="0"/>
+        </w:rPr>
+        <w:t xml:space="preserve"> is a program that provides user interaction with the operating system. It supports the command line, environment variables, command history, and custom configuration files. The main purpose of a command prompt is to execute user commands</w:t>
+      </w:r>
+    </w:p>
+    <w:p>
+      <w:pPr>
+        <w:numPr>
+          <w:ilvl w:val="0"/>
+          <w:numId w:val="5"/>
+        </w:numPr>
+        <w:spacing w:line="276" w:lineRule="auto"/>
+        <w:ind w:left="720" w:hanging="360"/>
+        <w:jc w:val="both"/>
+        <w:rPr>
+          <w:sz w:val="28"/>
+          <w:szCs w:val="28"/>
+          <w:u w:val="none"/>
+        </w:rPr>
+      </w:pPr>
+      <w:r>
+        <w:rPr>
+          <w:b w:val="1"/>
+          <w:sz w:val="28"/>
+          <w:szCs w:val="28"/>
+          <w:rtl w:val="0"/>
+        </w:rPr>
+        <w:t xml:space="preserve">A shell </w:t>
+      </w:r>
+      <w:r>
+        <w:rPr>
+          <w:sz w:val="28"/>
+          <w:szCs w:val="28"/>
+          <w:rtl w:val="0"/>
+        </w:rPr>
+        <w:t xml:space="preserve">is a program that provides user interaction with the operating system through the command line. The shell allows you to execute commands, manage files, run programs, and more. It is an interface that helps the user interact with the operating system using text commands. Unix-like systems have different shells, such as bash, zsh, sh, csh, ksh, and others. Each of them has its own features, syntax, and capabilities. The shell requires the user to know the commands and their syntax, as well as to understand specific scripting languages that can be used to automate tasks.</w:t>
+      </w:r>
+    </w:p>
+    <w:p>
+      <w:pPr>
+        <w:numPr>
+          <w:ilvl w:val="0"/>
+          <w:numId w:val="5"/>
+        </w:numPr>
+        <w:spacing w:line="276" w:lineRule="auto"/>
+        <w:ind w:left="720" w:hanging="360"/>
+        <w:jc w:val="both"/>
+        <w:rPr>
+          <w:sz w:val="28"/>
+          <w:szCs w:val="28"/>
+          <w:u w:val="none"/>
+        </w:rPr>
+      </w:pPr>
+      <w:r>
+        <w:rPr>
+          <w:b w:val="1"/>
+          <w:sz w:val="28"/>
+          <w:szCs w:val="28"/>
+          <w:rtl w:val="0"/>
+        </w:rPr>
+        <w:t xml:space="preserve">A command</w:t>
+      </w:r>
+      <w:r>
+        <w:rPr>
+          <w:sz w:val="28"/>
+          <w:szCs w:val="28"/>
+          <w:rtl w:val="0"/>
+        </w:rPr>
+        <w:t xml:space="preserve"> is an order issued to a computer to perform a specific action. Commands can be entered into a shell or executed directly in programs. They can include moving files, creating directories, executing programs, working with the network, controlling processes, and much more.</w:t>
+      </w:r>
+    </w:p>
+    <w:p>
+      <w:pPr>
+        <w:spacing w:line="276" w:lineRule="auto"/>
+        <w:jc w:val="both"/>
+        <w:rPr>
+          <w:b w:val="1"/>
+          <w:sz w:val="28"/>
+          <w:szCs w:val="28"/>
+        </w:rPr>
+      </w:pPr>
+      <w:r>
+        <w:rPr>
+          <w:b w:val="1"/>
+          <w:sz w:val="28"/>
+          <w:szCs w:val="28"/>
+          <w:rtl w:val="0"/>
+        </w:rPr>
+        <w:t xml:space="preserve">- Яку базову інформацію надає рядок запрошення prompt?</w:t>
+      </w:r>
+    </w:p>
+    <w:p>
+      <w:pPr>
+        <w:spacing w:line="276" w:lineRule="auto"/>
+        <w:jc w:val="both"/>
+        <w:rPr>
+          <w:sz w:val="28"/>
+          <w:szCs w:val="28"/>
+        </w:rPr>
+      </w:pPr>
+      <w:r>
+        <w:rPr>
+          <w:b w:val="1"/>
+          <w:sz w:val="28"/>
+          <w:szCs w:val="28"/>
+          <w:rtl w:val="0"/>
+        </w:rPr>
+        <w:tab/>
+      </w:r>
+      <w:r>
+        <w:rPr>
+          <w:sz w:val="28"/>
+          <w:szCs w:val="28"/>
+          <w:rtl w:val="0"/>
+        </w:rPr>
+        <w:t xml:space="preserve">The prompt line provides basic information about the current state of the shell, such as the user name, computer name, current path, etc.</w:t>
+      </w:r>
+    </w:p>
+    <w:p>
+      <w:pPr>
+        <w:spacing w:line="276" w:lineRule="auto"/>
+        <w:jc w:val="both"/>
+        <w:rPr>
+          <w:b w:val="1"/>
+          <w:sz w:val="28"/>
+          <w:szCs w:val="28"/>
+        </w:rPr>
+      </w:pPr>
+      <w:r>
+        <w:rPr>
+          <w:b w:val="1"/>
+          <w:sz w:val="28"/>
+          <w:szCs w:val="28"/>
+          <w:rtl w:val="0"/>
+        </w:rPr>
+        <w:t xml:space="preserve">- Для чого команді потрібні параметри та аргументи?</w:t>
+      </w:r>
+    </w:p>
+    <w:p>
+      <w:pPr>
+        <w:spacing w:line="276" w:lineRule="auto"/>
+        <w:jc w:val="both"/>
+        <w:rPr>
+          <w:sz w:val="28"/>
+          <w:szCs w:val="28"/>
+        </w:rPr>
+      </w:pPr>
+      <w:r>
+        <w:rPr>
+          <w:sz w:val="28"/>
+          <w:szCs w:val="28"/>
+          <w:rtl w:val="0"/>
+        </w:rPr>
+        <w:t xml:space="preserve">Parameters and arguments are used to pass additional information to the command in the shell.</w:t>
+      </w:r>
+    </w:p>
+    <w:p>
+      <w:pPr>
+        <w:spacing w:line="276" w:lineRule="auto"/>
+        <w:jc w:val="both"/>
+        <w:rPr>
+          <w:b w:val="1"/>
+          <w:sz w:val="28"/>
+          <w:szCs w:val="28"/>
+        </w:rPr>
+      </w:pPr>
+      <w:r>
+        <w:rPr>
+          <w:b w:val="1"/>
+          <w:sz w:val="28"/>
+          <w:szCs w:val="28"/>
+          <w:rtl w:val="0"/>
+        </w:rPr>
+        <w:t xml:space="preserve">-Яке призначення команд ls, які параметри та аргументи вона може мати? Наведіть 3 приклади.</w:t>
+      </w:r>
+    </w:p>
+    <w:p>
+      <w:pPr>
+        <w:spacing w:line="276" w:lineRule="auto"/>
+        <w:jc w:val="both"/>
+        <w:rPr>
+          <w:sz w:val="28"/>
+          <w:szCs w:val="28"/>
+        </w:rPr>
+      </w:pPr>
+      <w:r>
+        <w:rPr>
+          <w:sz w:val="28"/>
+          <w:szCs w:val="28"/>
+          <w:rtl w:val="0"/>
+        </w:rPr>
+        <w:t xml:space="preserve">The ls command is used to display the contents of a directory.</w:t>
+      </w:r>
+    </w:p>
+    <w:p>
+      <w:pPr>
+        <w:spacing w:line="276" w:lineRule="auto"/>
+        <w:jc w:val="both"/>
+        <w:rPr>
+          <w:sz w:val="28"/>
+          <w:szCs w:val="28"/>
+        </w:rPr>
+      </w:pPr>
+      <w:r>
+        <w:rPr>
+          <w:rtl w:val="0"/>
+        </w:rPr>
+      </w:r>
+    </w:p>
+    <w:p>
+      <w:pPr>
+        <w:spacing w:line="276" w:lineRule="auto"/>
+        <w:jc w:val="both"/>
+        <w:rPr>
+          <w:sz w:val="28"/>
+          <w:szCs w:val="28"/>
+        </w:rPr>
+      </w:pPr>
+      <w:r>
+        <w:rPr>
+          <w:sz w:val="28"/>
+          <w:szCs w:val="28"/>
+          <w:rtl w:val="0"/>
+        </w:rPr>
+        <w:t xml:space="preserve">-l: display detailed information about files and directories</w:t>
+      </w:r>
+    </w:p>
+    <w:p>
+      <w:pPr>
+        <w:spacing w:line="276" w:lineRule="auto"/>
+        <w:jc w:val="both"/>
+        <w:rPr>
+          <w:sz w:val="28"/>
+          <w:szCs w:val="28"/>
+        </w:rPr>
+      </w:pPr>
+      <w:r>
+        <w:rPr>
+          <w:sz w:val="28"/>
+          <w:szCs w:val="28"/>
+          <w:rtl w:val="0"/>
+        </w:rPr>
+        <w:t xml:space="preserve">-a: list all files, including hidden ones</w:t>
+      </w:r>
+    </w:p>
+    <w:p>
+      <w:pPr>
+        <w:spacing w:line="276" w:lineRule="auto"/>
+        <w:jc w:val="both"/>
+        <w:rPr>
+          <w:sz w:val="28"/>
+          <w:szCs w:val="28"/>
+        </w:rPr>
+      </w:pPr>
+      <w:r>
+        <w:rPr>
+          <w:sz w:val="28"/>
+          <w:szCs w:val="28"/>
+          <w:rtl w:val="0"/>
+        </w:rPr>
+        <w:t xml:space="preserve">-t: sort by modification time</w:t>
+      </w:r>
+    </w:p>
+    <w:p>
+      <w:pPr>
+        <w:spacing w:line="276" w:lineRule="auto"/>
+        <w:jc w:val="both"/>
+        <w:rPr>
+          <w:b w:val="1"/>
+          <w:sz w:val="28"/>
+          <w:szCs w:val="28"/>
+        </w:rPr>
+      </w:pPr>
+      <w:r>
+        <w:rPr>
+          <w:b w:val="1"/>
+          <w:sz w:val="28"/>
+          <w:szCs w:val="28"/>
+          <w:rtl w:val="0"/>
+        </w:rPr>
+        <w:t xml:space="preserve">- Яким чином можна використати історію команд, які переваги це надає?</w:t>
+      </w:r>
+    </w:p>
+    <w:p>
+      <w:pPr>
+        <w:spacing w:line="276" w:lineRule="auto"/>
+        <w:jc w:val="both"/>
+        <w:rPr>
+          <w:sz w:val="28"/>
+          <w:szCs w:val="28"/>
+        </w:rPr>
+      </w:pPr>
+      <w:r>
+        <w:rPr>
+          <w:sz w:val="28"/>
+          <w:szCs w:val="28"/>
+          <w:rtl w:val="0"/>
+        </w:rPr>
+        <w:t xml:space="preserve">Command history can be used by pressing the up arrow key on the keyboard to review previous commands and redo them. This is useful for quickly repeating previous actions or correcting a command.</w:t>
+      </w:r>
+    </w:p>
+    <w:p>
+      <w:pPr>
+        <w:spacing w:line="276" w:lineRule="auto"/>
+        <w:jc w:val="both"/>
+        <w:rPr>
+          <w:b w:val="1"/>
+          <w:sz w:val="28"/>
+          <w:szCs w:val="28"/>
+        </w:rPr>
+      </w:pPr>
+      <w:r>
+        <w:rPr>
+          <w:b w:val="1"/>
+          <w:sz w:val="28"/>
+          <w:szCs w:val="28"/>
+          <w:rtl w:val="0"/>
+        </w:rPr>
+        <w:t xml:space="preserve">- Яке призначення команди echo?</w:t>
+      </w:r>
+    </w:p>
+    <w:p>
+      <w:pPr>
+        <w:spacing w:line="276" w:lineRule="auto"/>
+        <w:jc w:val="both"/>
+        <w:rPr>
+          <w:sz w:val="28"/>
+          <w:szCs w:val="28"/>
+        </w:rPr>
+      </w:pPr>
+      <w:r>
+        <w:rPr>
+          <w:sz w:val="28"/>
+          <w:szCs w:val="28"/>
+          <w:rtl w:val="0"/>
+        </w:rPr>
+        <w:t xml:space="preserve">The echo command displays text or variables of a standard output variable.</w:t>
+      </w:r>
+    </w:p>
+    <w:p>
+      <w:pPr>
+        <w:spacing w:line="276" w:lineRule="auto"/>
+        <w:jc w:val="both"/>
+        <w:rPr>
+          <w:b w:val="1"/>
+          <w:sz w:val="28"/>
+          <w:szCs w:val="28"/>
+        </w:rPr>
+      </w:pPr>
+      <w:r>
+        <w:rPr>
+          <w:b w:val="1"/>
+          <w:sz w:val="28"/>
+          <w:szCs w:val="28"/>
+          <w:rtl w:val="0"/>
+        </w:rPr>
+        <w:t xml:space="preserve">- Охарактеризуйте поняття змінної в оболонці Bash, які типи змінних вона підтримує?</w:t>
+      </w:r>
+    </w:p>
+    <w:p>
+      <w:pPr>
+        <w:spacing w:line="276" w:lineRule="auto"/>
+        <w:jc w:val="both"/>
+        <w:rPr>
+          <w:sz w:val="28"/>
+          <w:szCs w:val="28"/>
+        </w:rPr>
+      </w:pPr>
+      <w:r>
+        <w:rPr>
+          <w:sz w:val="28"/>
+          <w:szCs w:val="28"/>
+          <w:rtl w:val="0"/>
+        </w:rPr>
+        <w:t xml:space="preserve">A variable in the Bash shell is a character string that contains a name and a value. Bash supports different types of variables, such as strings, numbers, arrays, and more.</w:t>
+      </w:r>
+    </w:p>
+    <w:p>
+      <w:pPr>
+        <w:spacing w:line="276" w:lineRule="auto"/>
+        <w:jc w:val="both"/>
+        <w:rPr>
+          <w:b w:val="1"/>
+          <w:sz w:val="28"/>
+          <w:szCs w:val="28"/>
+        </w:rPr>
+      </w:pPr>
+      <w:r>
+        <w:rPr>
+          <w:b w:val="1"/>
+          <w:sz w:val="28"/>
+          <w:szCs w:val="28"/>
+          <w:rtl w:val="0"/>
+        </w:rPr>
+        <w:t xml:space="preserve">- Яке призначення команд env, export та unset?</w:t>
+      </w:r>
+    </w:p>
+    <w:p>
+      <w:pPr>
+        <w:spacing w:line="276" w:lineRule="auto"/>
+        <w:jc w:val="both"/>
+        <w:rPr>
+          <w:sz w:val="28"/>
+          <w:szCs w:val="28"/>
+        </w:rPr>
+      </w:pPr>
+      <w:r>
+        <w:rPr>
+          <w:sz w:val="28"/>
+          <w:szCs w:val="28"/>
+          <w:rtl w:val="0"/>
+        </w:rPr>
+        <w:t xml:space="preserve">The env command displays the current environment variables. export is used to create new environment variables or set values for existing ones. unset is used to delete variables.</w:t>
+      </w:r>
+    </w:p>
+    <w:p>
+      <w:pPr>
+        <w:spacing w:line="276" w:lineRule="auto"/>
+        <w:jc w:val="both"/>
+        <w:rPr>
+          <w:b w:val="1"/>
+          <w:sz w:val="28"/>
+          <w:szCs w:val="28"/>
+        </w:rPr>
+      </w:pPr>
+      <w:r>
+        <w:rPr>
+          <w:b w:val="1"/>
+          <w:sz w:val="28"/>
+          <w:szCs w:val="28"/>
+          <w:rtl w:val="0"/>
+        </w:rPr>
+        <w:t xml:space="preserve">- Які команди для отримання довідки по командам в терміналі ви знаєте?</w:t>
+      </w:r>
+    </w:p>
+    <w:p>
+      <w:pPr>
+        <w:spacing w:line="276" w:lineRule="auto"/>
+        <w:jc w:val="both"/>
+        <w:rPr>
+          <w:sz w:val="28"/>
+          <w:szCs w:val="28"/>
+        </w:rPr>
+      </w:pPr>
+      <w:r>
+        <w:rPr>
+          <w:sz w:val="28"/>
+          <w:szCs w:val="28"/>
+          <w:rtl w:val="0"/>
+        </w:rPr>
+        <w:t xml:space="preserve">man: displays help for a specific command (for example, man ls)</w:t>
+      </w:r>
+    </w:p>
+    <w:p>
+      <w:pPr>
+        <w:spacing w:line="276" w:lineRule="auto"/>
+        <w:jc w:val="both"/>
+        <w:rPr>
+          <w:sz w:val="28"/>
+          <w:szCs w:val="28"/>
+        </w:rPr>
+      </w:pPr>
+      <w:r>
+        <w:rPr>
+          <w:sz w:val="28"/>
+          <w:szCs w:val="28"/>
+          <w:rtl w:val="0"/>
+        </w:rPr>
+        <w:t xml:space="preserve">--help: most commands support the --help option, which displays brief help</w:t>
+      </w:r>
+    </w:p>
+    <w:p>
+      <w:pPr>
+        <w:spacing w:line="276" w:lineRule="auto"/>
+        <w:jc w:val="both"/>
+        <w:rPr>
+          <w:sz w:val="28"/>
+          <w:szCs w:val="28"/>
+        </w:rPr>
+      </w:pPr>
+      <w:r>
+        <w:rPr>
+          <w:sz w:val="28"/>
+          <w:szCs w:val="28"/>
+          <w:rtl w:val="0"/>
+        </w:rPr>
+        <w:t xml:space="preserve">info: sometimes commands have more detailed help in the info format (for example, info ls)</w:t>
+      </w:r>
+    </w:p>
+    <w:p>
+      <w:pPr>
+        <w:spacing w:line="276" w:lineRule="auto"/>
+        <w:jc w:val="both"/>
+        <w:rPr>
+          <w:sz w:val="28"/>
+          <w:szCs w:val="28"/>
+        </w:rPr>
+      </w:pPr>
+      <w:r>
+        <w:rPr>
+          <w:rtl w:val="0"/>
+        </w:rPr>
+      </w:r>
+    </w:p>
+    <w:p>
+      <w:pPr>
+        <w:spacing w:line="276" w:lineRule="auto"/>
+        <w:ind w:left="0" w:firstLine="0"/>
+        <w:jc w:val="both"/>
         <w:rPr>
           <w:b w:val="1"/>
           <w:i w:val="1"/>
           <w:color w:val="ff0000"/>
           <w:sz w:val="28"/>
           <w:szCs w:val="28"/>
-          <w:rtl w:val="0"/>
-        </w:rPr>
-        <w:t xml:space="preserve">Onufriiev</w:t>
-      </w:r>
-      <w:r>
-        <w:rPr>
-          <w:rtl w:val="0"/>
-        </w:rPr>
-        <w:br w:type="textWrapping"/>
-      </w:r>
+        </w:rPr>
+      </w:pPr>
       <w:r>
         <w:rPr>
           <w:b w:val="1"/>
@@ -1012,7 +2293,7 @@
     </w:p>
     <w:tbl>
       <w:tblPr>
-        <w:tblStyle w:val="Table1"/>
+        <w:tblStyle w:val="Table2"/>
         <w:tblW w:w="11108.0" w:type="dxa"/>
         <w:jc w:val="left"/>
         <w:tblBorders>
@@ -1056,7 +2337,6 @@
             <w:pPr>
               <w:keepNext w:val="0"/>
               <w:keepLines w:val="0"/>
-              <w:pageBreakBefore w:val="0"/>
               <w:widowControl w:val="0"/>
               <w:pBdr>
                 <w:top w:space="0" w:sz="0" w:val="nil"/>
@@ -1099,7 +2379,6 @@
             <w:pPr>
               <w:keepNext w:val="0"/>
               <w:keepLines w:val="0"/>
-              <w:pageBreakBefore w:val="0"/>
               <w:widowControl w:val="0"/>
               <w:pBdr>
                 <w:top w:space="0" w:sz="0" w:val="nil"/>
@@ -1148,7 +2427,6 @@
             <w:pPr>
               <w:keepNext w:val="0"/>
               <w:keepLines w:val="0"/>
-              <w:pageBreakBefore w:val="0"/>
               <w:widowControl w:val="0"/>
               <w:pBdr>
                 <w:top w:space="0" w:sz="0" w:val="nil"/>
@@ -1226,7 +2504,6 @@
             <w:pPr>
               <w:keepNext w:val="0"/>
               <w:keepLines w:val="0"/>
-              <w:pageBreakBefore w:val="0"/>
               <w:widowControl w:val="0"/>
               <w:pBdr>
                 <w:top w:space="0" w:sz="0" w:val="nil"/>
@@ -1304,7 +2581,6 @@
             <w:pPr>
               <w:keepNext w:val="0"/>
               <w:keepLines w:val="0"/>
-              <w:pageBreakBefore w:val="0"/>
               <w:widowControl w:val="0"/>
               <w:pBdr>
                 <w:top w:space="0" w:sz="0" w:val="nil"/>
@@ -1382,7 +2658,6 @@
             <w:pPr>
               <w:keepNext w:val="0"/>
               <w:keepLines w:val="0"/>
-              <w:pageBreakBefore w:val="0"/>
               <w:widowControl w:val="0"/>
               <w:pBdr>
                 <w:top w:space="0" w:sz="0" w:val="nil"/>
@@ -1477,7 +2752,6 @@
             <w:pPr>
               <w:keepNext w:val="0"/>
               <w:keepLines w:val="0"/>
-              <w:pageBreakBefore w:val="0"/>
               <w:widowControl w:val="0"/>
               <w:pBdr>
                 <w:top w:space="0" w:sz="0" w:val="nil"/>
@@ -1555,7 +2829,6 @@
             <w:pPr>
               <w:keepNext w:val="0"/>
               <w:keepLines w:val="0"/>
-              <w:pageBreakBefore w:val="0"/>
               <w:widowControl w:val="0"/>
               <w:pBdr>
                 <w:top w:space="0" w:sz="0" w:val="nil"/>
@@ -1633,7 +2906,6 @@
             <w:pPr>
               <w:keepNext w:val="0"/>
               <w:keepLines w:val="0"/>
-              <w:pageBreakBefore w:val="0"/>
               <w:widowControl w:val="0"/>
               <w:pBdr>
                 <w:top w:space="0" w:sz="0" w:val="nil"/>
@@ -1711,7 +2983,6 @@
             <w:pPr>
               <w:keepNext w:val="0"/>
               <w:keepLines w:val="0"/>
-              <w:pageBreakBefore w:val="0"/>
               <w:widowControl w:val="0"/>
               <w:pBdr>
                 <w:top w:space="0" w:sz="0" w:val="nil"/>
@@ -1789,7 +3060,6 @@
             <w:pPr>
               <w:keepNext w:val="0"/>
               <w:keepLines w:val="0"/>
-              <w:pageBreakBefore w:val="0"/>
               <w:widowControl w:val="0"/>
               <w:pBdr>
                 <w:top w:space="0" w:sz="0" w:val="nil"/>
@@ -1867,7 +3137,6 @@
             <w:pPr>
               <w:keepNext w:val="0"/>
               <w:keepLines w:val="0"/>
-              <w:pageBreakBefore w:val="0"/>
               <w:widowControl w:val="0"/>
               <w:pBdr>
                 <w:top w:space="0" w:sz="0" w:val="nil"/>
@@ -1945,7 +3214,6 @@
             <w:pPr>
               <w:keepNext w:val="0"/>
               <w:keepLines w:val="0"/>
-              <w:pageBreakBefore w:val="0"/>
               <w:widowControl w:val="0"/>
               <w:pBdr>
                 <w:top w:space="0" w:sz="0" w:val="nil"/>
@@ -2023,7 +3291,6 @@
             <w:pPr>
               <w:keepNext w:val="0"/>
               <w:keepLines w:val="0"/>
-              <w:pageBreakBefore w:val="0"/>
               <w:widowControl w:val="0"/>
               <w:pBdr>
                 <w:top w:space="0" w:sz="0" w:val="nil"/>
@@ -2101,7 +3368,6 @@
             <w:pPr>
               <w:keepNext w:val="0"/>
               <w:keepLines w:val="0"/>
-              <w:pageBreakBefore w:val="0"/>
               <w:widowControl w:val="0"/>
               <w:pBdr>
                 <w:top w:space="0" w:sz="0" w:val="nil"/>
@@ -2179,7 +3445,6 @@
             <w:pPr>
               <w:keepNext w:val="0"/>
               <w:keepLines w:val="0"/>
-              <w:pageBreakBefore w:val="0"/>
               <w:widowControl w:val="0"/>
               <w:pBdr>
                 <w:top w:space="0" w:sz="0" w:val="nil"/>
@@ -2257,7 +3522,6 @@
             <w:pPr>
               <w:keepNext w:val="0"/>
               <w:keepLines w:val="0"/>
-              <w:pageBreakBefore w:val="0"/>
               <w:widowControl w:val="0"/>
               <w:pBdr>
                 <w:top w:space="0" w:sz="0" w:val="nil"/>
@@ -2335,7 +3599,6 @@
             <w:pPr>
               <w:keepNext w:val="0"/>
               <w:keepLines w:val="0"/>
-              <w:pageBreakBefore w:val="0"/>
               <w:widowControl w:val="0"/>
               <w:pBdr>
                 <w:top w:space="0" w:sz="0" w:val="nil"/>
@@ -2413,7 +3676,6 @@
             <w:pPr>
               <w:keepNext w:val="0"/>
               <w:keepLines w:val="0"/>
-              <w:pageBreakBefore w:val="0"/>
               <w:widowControl w:val="0"/>
               <w:pBdr>
                 <w:top w:space="0" w:sz="0" w:val="nil"/>
@@ -2491,7 +3753,6 @@
             <w:pPr>
               <w:keepNext w:val="0"/>
               <w:keepLines w:val="0"/>
-              <w:pageBreakBefore w:val="0"/>
               <w:widowControl w:val="0"/>
               <w:pBdr>
                 <w:top w:space="0" w:sz="0" w:val="nil"/>
@@ -2569,7 +3830,6 @@
             <w:pPr>
               <w:keepNext w:val="0"/>
               <w:keepLines w:val="0"/>
-              <w:pageBreakBefore w:val="0"/>
               <w:widowControl w:val="0"/>
               <w:pBdr>
                 <w:top w:space="0" w:sz="0" w:val="nil"/>
@@ -2647,7 +3907,6 @@
             <w:pPr>
               <w:keepNext w:val="0"/>
               <w:keepLines w:val="0"/>
-              <w:pageBreakBefore w:val="0"/>
               <w:widowControl w:val="0"/>
               <w:pBdr>
                 <w:top w:space="0" w:sz="0" w:val="nil"/>
@@ -2725,7 +3984,6 @@
             <w:pPr>
               <w:keepNext w:val="0"/>
               <w:keepLines w:val="0"/>
-              <w:pageBreakBefore w:val="0"/>
               <w:widowControl w:val="0"/>
               <w:pBdr>
                 <w:top w:space="0" w:sz="0" w:val="nil"/>
@@ -2803,7 +4061,6 @@
             <w:pPr>
               <w:keepNext w:val="0"/>
               <w:keepLines w:val="0"/>
-              <w:pageBreakBefore w:val="0"/>
               <w:widowControl w:val="0"/>
               <w:pBdr>
                 <w:top w:space="0" w:sz="0" w:val="nil"/>
@@ -2881,7 +4138,6 @@
             <w:pPr>
               <w:keepNext w:val="0"/>
               <w:keepLines w:val="0"/>
-              <w:pageBreakBefore w:val="0"/>
               <w:widowControl w:val="0"/>
               <w:pBdr>
                 <w:top w:space="0" w:sz="0" w:val="nil"/>
@@ -3877,52 +5133,7 @@
           <w:szCs w:val="28"/>
           <w:rtl w:val="0"/>
         </w:rPr>
-        <w:t xml:space="preserve">- Створіть змінні, що будуть містити Ваші імена та прізвища $</w:t>
-      </w:r>
-      <w:r>
-        <w:rPr>
-          <w:sz w:val="28"/>
-          <w:szCs w:val="28"/>
-          <w:rtl w:val="0"/>
-        </w:rPr>
-        <w:t xml:space="preserve">var_name1</w:t>
-      </w:r>
-      <w:r>
-        <w:rPr>
-          <w:sz w:val="28"/>
-          <w:szCs w:val="28"/>
-          <w:rtl w:val="0"/>
-        </w:rPr>
-        <w:t xml:space="preserve">, $</w:t>
-      </w:r>
-      <w:r>
-        <w:rPr>
-          <w:sz w:val="28"/>
-          <w:szCs w:val="28"/>
-          <w:rtl w:val="0"/>
-        </w:rPr>
-        <w:t xml:space="preserve">var_name2</w:t>
-      </w:r>
-      <w:r>
-        <w:rPr>
-          <w:sz w:val="28"/>
-          <w:szCs w:val="28"/>
-          <w:rtl w:val="0"/>
-        </w:rPr>
-        <w:t xml:space="preserve">, $</w:t>
-      </w:r>
-      <w:r>
-        <w:rPr>
-          <w:sz w:val="28"/>
-          <w:szCs w:val="28"/>
-          <w:rtl w:val="0"/>
-        </w:rPr>
-        <w:t xml:space="preserve">var_name3</w:t>
-      </w:r>
-      <w:r>
-        <w:rPr>
-          <w:rtl w:val="0"/>
-        </w:rPr>
+        <w:t xml:space="preserve">- Створіть змінні, що будуть містити Ваші імена та прізвища $var_name1, $var_name2, $var_name3</w:t>
       </w:r>
     </w:p>
     <w:p>
@@ -3943,12 +5154,12 @@
           <wp:inline distB="114300" distT="114300" distL="114300" distR="114300">
             <wp:extent cx="7053580" cy="2578100"/>
             <wp:effectExtent b="0" l="0" r="0" t="0"/>
-            <wp:docPr id="10" name="image7.png"/>
+            <wp:docPr id="1" name="image6.png"/>
             <a:graphic>
               <a:graphicData uri="http://schemas.openxmlformats.org/drawingml/2006/picture">
                 <pic:pic>
                   <pic:nvPicPr>
-                    <pic:cNvPr id="0" name="image7.png"/>
+                    <pic:cNvPr id="0" name="image6.png"/>
                     <pic:cNvPicPr preferRelativeResize="0"/>
                   </pic:nvPicPr>
                   <pic:blipFill>
@@ -4014,12 +5225,12 @@
           <wp:inline distB="114300" distT="114300" distL="114300" distR="114300">
             <wp:extent cx="7053580" cy="2578100"/>
             <wp:effectExtent b="0" l="0" r="0" t="0"/>
-            <wp:docPr id="14" name="image6.png"/>
+            <wp:docPr id="3" name="image14.png"/>
             <a:graphic>
               <a:graphicData uri="http://schemas.openxmlformats.org/drawingml/2006/picture">
                 <pic:pic>
                   <pic:nvPicPr>
-                    <pic:cNvPr id="0" name="image6.png"/>
+                    <pic:cNvPr id="0" name="image14.png"/>
                     <pic:cNvPicPr preferRelativeResize="0"/>
                   </pic:nvPicPr>
                   <pic:blipFill>
@@ -4064,55 +5275,7 @@
           <w:szCs w:val="28"/>
           <w:rtl w:val="0"/>
         </w:rPr>
-        <w:t xml:space="preserve">- Створіть псевдоніми </w:t>
-      </w:r>
-      <w:r>
-        <w:rPr>
-          <w:sz w:val="28"/>
-          <w:szCs w:val="28"/>
-          <w:rtl w:val="0"/>
-        </w:rPr>
-        <w:t xml:space="preserve">mycal1</w:t>
-      </w:r>
-      <w:r>
-        <w:rPr>
-          <w:sz w:val="28"/>
-          <w:szCs w:val="28"/>
-          <w:rtl w:val="0"/>
-        </w:rPr>
-        <w:t xml:space="preserve">, </w:t>
-      </w:r>
-      <w:r>
-        <w:rPr>
-          <w:sz w:val="28"/>
-          <w:szCs w:val="28"/>
-          <w:rtl w:val="0"/>
-        </w:rPr>
-        <w:t xml:space="preserve">mycal2</w:t>
-      </w:r>
-      <w:r>
-        <w:rPr>
-          <w:sz w:val="28"/>
-          <w:szCs w:val="28"/>
-          <w:rtl w:val="0"/>
-        </w:rPr>
-        <w:t xml:space="preserve">, </w:t>
-      </w:r>
-      <w:r>
-        <w:rPr>
-          <w:sz w:val="28"/>
-          <w:szCs w:val="28"/>
-          <w:rtl w:val="0"/>
-        </w:rPr>
-        <w:t xml:space="preserve">mycal3</w:t>
-      </w:r>
-      <w:r>
-        <w:rPr>
-          <w:sz w:val="28"/>
-          <w:szCs w:val="28"/>
-          <w:rtl w:val="0"/>
-        </w:rPr>
-        <w:t xml:space="preserve"> для команди cal для автоматичного виведення</w:t>
+        <w:t xml:space="preserve">- Створіть псевдоніми mycal1, mycal2, mycal3 для команди cal для автоматичного виведення</w:t>
       </w:r>
     </w:p>
     <w:p>
@@ -4151,12 +5314,12 @@
           <wp:inline distB="114300" distT="114300" distL="114300" distR="114300">
             <wp:extent cx="7053580" cy="241300"/>
             <wp:effectExtent b="0" l="0" r="0" t="0"/>
-            <wp:docPr id="3" name="image8.png"/>
+            <wp:docPr id="2" name="image10.png"/>
             <a:graphic>
               <a:graphicData uri="http://schemas.openxmlformats.org/drawingml/2006/picture">
                 <pic:pic>
                   <pic:nvPicPr>
-                    <pic:cNvPr id="0" name="image8.png"/>
+                    <pic:cNvPr id="0" name="image10.png"/>
                     <pic:cNvPicPr preferRelativeResize="0"/>
                   </pic:nvPicPr>
                   <pic:blipFill>
@@ -4204,12 +5367,12 @@
           <wp:inline distB="114300" distT="114300" distL="114300" distR="114300">
             <wp:extent cx="7053580" cy="2565400"/>
             <wp:effectExtent b="0" l="0" r="0" t="0"/>
-            <wp:docPr id="6" name="image12.png"/>
+            <wp:docPr id="5" name="image16.png"/>
             <a:graphic>
               <a:graphicData uri="http://schemas.openxmlformats.org/drawingml/2006/picture">
                 <pic:pic>
                   <pic:nvPicPr>
-                    <pic:cNvPr id="0" name="image12.png"/>
+                    <pic:cNvPr id="0" name="image16.png"/>
                     <pic:cNvPicPr preferRelativeResize="0"/>
                   </pic:nvPicPr>
                   <pic:blipFill>
@@ -4257,12 +5420,12 @@
           <wp:inline distB="114300" distT="114300" distL="114300" distR="114300">
             <wp:extent cx="7053580" cy="2565400"/>
             <wp:effectExtent b="0" l="0" r="0" t="0"/>
-            <wp:docPr id="15" name="image17.png"/>
+            <wp:docPr id="4" name="image7.png"/>
             <a:graphic>
               <a:graphicData uri="http://schemas.openxmlformats.org/drawingml/2006/picture">
                 <pic:pic>
                   <pic:nvPicPr>
-                    <pic:cNvPr id="0" name="image17.png"/>
+                    <pic:cNvPr id="0" name="image7.png"/>
                     <pic:cNvPicPr preferRelativeResize="0"/>
                   </pic:nvPicPr>
                   <pic:blipFill>
@@ -4343,12 +5506,12 @@
           <wp:inline distB="114300" distT="114300" distL="114300" distR="114300">
             <wp:extent cx="7053580" cy="965200"/>
             <wp:effectExtent b="0" l="0" r="0" t="0"/>
-            <wp:docPr id="12" name="image11.png"/>
+            <wp:docPr id="7" name="image13.png"/>
             <a:graphic>
               <a:graphicData uri="http://schemas.openxmlformats.org/drawingml/2006/picture">
                 <pic:pic>
                   <pic:nvPicPr>
-                    <pic:cNvPr id="0" name="image11.png"/>
+                    <pic:cNvPr id="0" name="image13.png"/>
                     <pic:cNvPicPr preferRelativeResize="0"/>
                   </pic:nvPicPr>
                   <pic:blipFill>
@@ -4397,12 +5560,12 @@
           <wp:inline distB="114300" distT="114300" distL="114300" distR="114300">
             <wp:extent cx="7053580" cy="965200"/>
             <wp:effectExtent b="0" l="0" r="0" t="0"/>
-            <wp:docPr id="16" name="image14.png"/>
+            <wp:docPr id="6" name="image3.png"/>
             <a:graphic>
               <a:graphicData uri="http://schemas.openxmlformats.org/drawingml/2006/picture">
                 <pic:pic>
                   <pic:nvPicPr>
-                    <pic:cNvPr id="0" name="image14.png"/>
+                    <pic:cNvPr id="0" name="image3.png"/>
                     <pic:cNvPicPr preferRelativeResize="0"/>
                   </pic:nvPicPr>
                   <pic:blipFill>
@@ -4485,12 +5648,12 @@
           <wp:inline distB="114300" distT="114300" distL="114300" distR="114300">
             <wp:extent cx="7053580" cy="2921000"/>
             <wp:effectExtent b="0" l="0" r="0" t="0"/>
-            <wp:docPr id="8" name="image10.png"/>
+            <wp:docPr id="9" name="image4.png"/>
             <a:graphic>
               <a:graphicData uri="http://schemas.openxmlformats.org/drawingml/2006/picture">
                 <pic:pic>
                   <pic:nvPicPr>
-                    <pic:cNvPr id="0" name="image10.png"/>
+                    <pic:cNvPr id="0" name="image4.png"/>
                     <pic:cNvPicPr preferRelativeResize="0"/>
                   </pic:nvPicPr>
                   <pic:blipFill>
@@ -4590,12 +5753,12 @@
           <wp:inline distB="114300" distT="114300" distL="114300" distR="114300">
             <wp:extent cx="7053580" cy="635000"/>
             <wp:effectExtent b="0" l="0" r="0" t="0"/>
-            <wp:docPr id="11" name="image2.png"/>
+            <wp:docPr id="8" name="image11.png"/>
             <a:graphic>
               <a:graphicData uri="http://schemas.openxmlformats.org/drawingml/2006/picture">
                 <pic:pic>
                   <pic:nvPicPr>
-                    <pic:cNvPr id="0" name="image2.png"/>
+                    <pic:cNvPr id="0" name="image11.png"/>
                     <pic:cNvPicPr preferRelativeResize="0"/>
                   </pic:nvPicPr>
                   <pic:blipFill>
@@ -4697,12 +5860,12 @@
           <wp:inline distB="114300" distT="114300" distL="114300" distR="114300">
             <wp:extent cx="7053580" cy="635000"/>
             <wp:effectExtent b="0" l="0" r="0" t="0"/>
-            <wp:docPr id="1" name="image3.png"/>
+            <wp:docPr id="12" name="image1.png"/>
             <a:graphic>
               <a:graphicData uri="http://schemas.openxmlformats.org/drawingml/2006/picture">
                 <pic:pic>
                   <pic:nvPicPr>
-                    <pic:cNvPr id="0" name="image3.png"/>
+                    <pic:cNvPr id="0" name="image1.png"/>
                     <pic:cNvPicPr preferRelativeResize="0"/>
                   </pic:nvPicPr>
                   <pic:blipFill>
@@ -4751,7 +5914,7 @@
           <wp:inline distB="114300" distT="114300" distL="114300" distR="114300">
             <wp:extent cx="7053580" cy="2616200"/>
             <wp:effectExtent b="0" l="0" r="0" t="0"/>
-            <wp:docPr id="7" name="image9.png"/>
+            <wp:docPr id="10" name="image9.png"/>
             <a:graphic>
               <a:graphicData uri="http://schemas.openxmlformats.org/drawingml/2006/picture">
                 <pic:pic>
@@ -4824,12 +5987,12 @@
           <wp:inline distB="114300" distT="114300" distL="114300" distR="114300">
             <wp:extent cx="7053580" cy="2616200"/>
             <wp:effectExtent b="0" l="0" r="0" t="0"/>
-            <wp:docPr id="9" name="image5.png"/>
+            <wp:docPr id="11" name="image15.png"/>
             <a:graphic>
               <a:graphicData uri="http://schemas.openxmlformats.org/drawingml/2006/picture">
                 <pic:pic>
                   <pic:nvPicPr>
-                    <pic:cNvPr id="0" name="image5.png"/>
+                    <pic:cNvPr id="0" name="image15.png"/>
                     <pic:cNvPicPr preferRelativeResize="0"/>
                   </pic:nvPicPr>
                   <pic:blipFill>
@@ -4965,12 +6128,12 @@
           <wp:inline distB="114300" distT="114300" distL="114300" distR="114300">
             <wp:extent cx="7053580" cy="2616200"/>
             <wp:effectExtent b="0" l="0" r="0" t="0"/>
-            <wp:docPr id="2" name="image15.png"/>
+            <wp:docPr id="13" name="image2.png"/>
             <a:graphic>
               <a:graphicData uri="http://schemas.openxmlformats.org/drawingml/2006/picture">
                 <pic:pic>
                   <pic:nvPicPr>
-                    <pic:cNvPr id="0" name="image15.png"/>
+                    <pic:cNvPr id="0" name="image2.png"/>
                     <pic:cNvPicPr preferRelativeResize="0"/>
                   </pic:nvPicPr>
                   <pic:blipFill>
@@ -5019,12 +6182,12 @@
           <wp:inline distB="114300" distT="114300" distL="114300" distR="114300">
             <wp:extent cx="7053580" cy="3454400"/>
             <wp:effectExtent b="0" l="0" r="0" t="0"/>
-            <wp:docPr id="4" name="image16.png"/>
+            <wp:docPr id="14" name="image17.png"/>
             <a:graphic>
               <a:graphicData uri="http://schemas.openxmlformats.org/drawingml/2006/picture">
                 <pic:pic>
                   <pic:nvPicPr>
-                    <pic:cNvPr id="0" name="image16.png"/>
+                    <pic:cNvPr id="0" name="image17.png"/>
                     <pic:cNvPicPr preferRelativeResize="0"/>
                   </pic:nvPicPr>
                   <pic:blipFill>
@@ -5092,12 +6255,12 @@
           <wp:inline distB="114300" distT="114300" distL="114300" distR="114300">
             <wp:extent cx="7053580" cy="3454400"/>
             <wp:effectExtent b="0" l="0" r="0" t="0"/>
-            <wp:docPr id="17" name="image13.png"/>
+            <wp:docPr id="15" name="image5.png"/>
             <a:graphic>
               <a:graphicData uri="http://schemas.openxmlformats.org/drawingml/2006/picture">
                 <pic:pic>
                   <pic:nvPicPr>
-                    <pic:cNvPr id="0" name="image13.png"/>
+                    <pic:cNvPr id="0" name="image5.png"/>
                     <pic:cNvPicPr preferRelativeResize="0"/>
                   </pic:nvPicPr>
                   <pic:blipFill>
@@ -5168,14 +6331,13 @@
       <w:pPr>
         <w:numPr>
           <w:ilvl w:val="0"/>
-          <w:numId w:val="5"/>
+          <w:numId w:val="2"/>
         </w:numPr>
         <w:spacing w:line="276" w:lineRule="auto"/>
         <w:ind w:left="420" w:hanging="360"/>
         <w:rPr>
           <w:sz w:val="28"/>
           <w:szCs w:val="28"/>
-          <w:u w:val="none"/>
         </w:rPr>
       </w:pPr>
       <w:r>
@@ -5185,20 +6347,24 @@
           <w:rtl w:val="0"/>
         </w:rPr>
         <w:t xml:space="preserve">Які типи команд існують в оболонці Bash?</w:t>
+      </w:r>
+      <w:r>
+        <w:rPr>
+          <w:rtl w:val="0"/>
+        </w:rPr>
       </w:r>
     </w:p>
     <w:p>
       <w:pPr>
         <w:numPr>
           <w:ilvl w:val="0"/>
-          <w:numId w:val="6"/>
+          <w:numId w:val="3"/>
         </w:numPr>
         <w:spacing w:line="276" w:lineRule="auto"/>
         <w:ind w:left="425.19685039370086" w:hanging="360"/>
         <w:rPr>
           <w:sz w:val="28"/>
           <w:szCs w:val="28"/>
-          <w:u w:val="none"/>
         </w:rPr>
       </w:pPr>
       <w:r>
@@ -5217,13 +6383,18 @@
           <w:rtl w:val="0"/>
         </w:rPr>
         <w:t xml:space="preserve">: Це команди, які виконуються безпосередньо оболонкою Bash і не вимагають виклику зовнішніх виконуваних файлів. Вони зазвичай забезпечують функціональність, необхідну для управління робочим середовищем оболонки, наприклад, cd для зміни директорії, export для встановлення значень змінних середовища тощо.</w:t>
+      </w:r>
+      <w:r>
+        <w:rPr>
+          <w:rtl w:val="0"/>
+        </w:rPr>
       </w:r>
     </w:p>
     <w:p>
       <w:pPr>
         <w:numPr>
           <w:ilvl w:val="0"/>
-          <w:numId w:val="6"/>
+          <w:numId w:val="3"/>
         </w:numPr>
         <w:spacing w:line="276" w:lineRule="auto"/>
         <w:ind w:left="425.19685039370086" w:hanging="360"/>
@@ -5254,7 +6425,7 @@
       <w:pPr>
         <w:numPr>
           <w:ilvl w:val="0"/>
-          <w:numId w:val="6"/>
+          <w:numId w:val="3"/>
         </w:numPr>
         <w:spacing w:line="276" w:lineRule="auto"/>
         <w:ind w:left="425.19685039370086" w:hanging="360"/>
@@ -5285,7 +6456,7 @@
       <w:pPr>
         <w:numPr>
           <w:ilvl w:val="0"/>
-          <w:numId w:val="6"/>
+          <w:numId w:val="3"/>
         </w:numPr>
         <w:spacing w:line="276" w:lineRule="auto"/>
         <w:ind w:left="425.19685039370086" w:hanging="360"/>
@@ -5316,7 +6487,7 @@
       <w:pPr>
         <w:numPr>
           <w:ilvl w:val="0"/>
-          <w:numId w:val="6"/>
+          <w:numId w:val="3"/>
         </w:numPr>
         <w:spacing w:line="276" w:lineRule="auto"/>
         <w:ind w:left="425.19685039370086" w:hanging="360"/>
@@ -5347,14 +6518,13 @@
       <w:pPr>
         <w:numPr>
           <w:ilvl w:val="0"/>
-          <w:numId w:val="5"/>
+          <w:numId w:val="2"/>
         </w:numPr>
         <w:spacing w:line="276" w:lineRule="auto"/>
         <w:ind w:left="420" w:hanging="360"/>
         <w:rPr>
           <w:sz w:val="28"/>
           <w:szCs w:val="28"/>
-          <w:u w:val="none"/>
         </w:rPr>
       </w:pPr>
       <w:r>
@@ -5364,6 +6534,11 @@
           <w:rtl w:val="0"/>
         </w:rPr>
         <w:t xml:space="preserve">Що таке змінні оточення? Які вони бувають. Як їх можна переглянути в терміналі?</w:t>
+      </w:r>
+      <w:r>
+        <w:rPr>
+          <w:rtl w:val="0"/>
+        </w:rPr>
       </w:r>
     </w:p>
     <w:p>
@@ -5387,14 +6562,13 @@
       <w:pPr>
         <w:numPr>
           <w:ilvl w:val="0"/>
-          <w:numId w:val="5"/>
+          <w:numId w:val="2"/>
         </w:numPr>
         <w:spacing w:line="276" w:lineRule="auto"/>
         <w:ind w:left="420" w:hanging="360"/>
         <w:rPr>
           <w:sz w:val="28"/>
           <w:szCs w:val="28"/>
-          <w:u w:val="none"/>
         </w:rPr>
       </w:pPr>
       <w:r>
@@ -5404,6 +6578,11 @@
           <w:rtl w:val="0"/>
         </w:rPr>
         <w:t xml:space="preserve">Опишіть змінну $PS1. Як в терміналі переглянути її вміст?</w:t>
+      </w:r>
+      <w:r>
+        <w:rPr>
+          <w:rtl w:val="0"/>
+        </w:rPr>
       </w:r>
     </w:p>
     <w:p>
@@ -5438,12 +6617,12 @@
           <wp:inline distB="0" distT="0" distL="0" distR="0">
             <wp:extent cx="6877049" cy="1752599"/>
             <wp:effectExtent b="0" l="0" r="0" t="0"/>
-            <wp:docPr id="13" name="image1.png"/>
+            <wp:docPr id="16" name="image12.png"/>
             <a:graphic>
               <a:graphicData uri="http://schemas.openxmlformats.org/drawingml/2006/picture">
                 <pic:pic>
                   <pic:nvPicPr>
-                    <pic:cNvPr id="0" name="image1.png"/>
+                    <pic:cNvPr id="0" name="image12.png"/>
                     <pic:cNvPicPr preferRelativeResize="0"/>
                   </pic:nvPicPr>
                   <pic:blipFill>
@@ -5477,14 +6656,13 @@
       <w:pPr>
         <w:numPr>
           <w:ilvl w:val="0"/>
-          <w:numId w:val="5"/>
+          <w:numId w:val="2"/>
         </w:numPr>
         <w:spacing w:line="276" w:lineRule="auto"/>
         <w:ind w:left="420" w:hanging="360"/>
         <w:rPr>
           <w:sz w:val="28"/>
           <w:szCs w:val="28"/>
-          <w:u w:val="none"/>
         </w:rPr>
       </w:pPr>
       <w:r>
@@ -5495,6 +6673,11 @@
         </w:rPr>
         <w:t xml:space="preserve">Як можна змінити значення змінної $PS1? Що при цьому відбудеться в рядку запрошенні в bash (рядок запрошення перед початком кожної команди). Як змінити значення цієї змінної не на поточний сеанс, а за замовчуванням?</w:t>
       </w:r>
+      <w:r>
+        <w:rPr>
+          <w:rtl w:val="0"/>
+        </w:rPr>
+      </w:r>
     </w:p>
     <w:p>
       <w:pPr>
@@ -5562,29 +6745,6 @@
           <w:rtl w:val="0"/>
         </w:rPr>
         <w:t xml:space="preserve">.</w:t>
-      </w:r>
-    </w:p>
-    <w:p>
-      <w:pPr>
-        <w:numPr>
-          <w:ilvl w:val="0"/>
-          <w:numId w:val="5"/>
-        </w:numPr>
-        <w:spacing w:line="276" w:lineRule="auto"/>
-        <w:ind w:left="420" w:hanging="360"/>
-        <w:rPr>
-          <w:sz w:val="28"/>
-          <w:szCs w:val="28"/>
-          <w:u w:val="none"/>
-        </w:rPr>
-      </w:pPr>
-      <w:r>
-        <w:rPr>
-          <w:sz w:val="28"/>
-          <w:szCs w:val="28"/>
-          <w:rtl w:val="0"/>
-        </w:rPr>
-        <w:t xml:space="preserve">Для чого використовують лапки в оболонці Bash?</w:t>
       </w:r>
     </w:p>
     <w:p>
@@ -5594,6 +6754,33 @@
           <w:numId w:val="2"/>
         </w:numPr>
         <w:spacing w:line="276" w:lineRule="auto"/>
+        <w:ind w:left="420" w:hanging="360"/>
+        <w:rPr>
+          <w:sz w:val="28"/>
+          <w:szCs w:val="28"/>
+        </w:rPr>
+      </w:pPr>
+      <w:r>
+        <w:rPr>
+          <w:sz w:val="28"/>
+          <w:szCs w:val="28"/>
+          <w:rtl w:val="0"/>
+        </w:rPr>
+        <w:t xml:space="preserve">Для чого використовують лапки в оболонці Bash?</w:t>
+      </w:r>
+      <w:r>
+        <w:rPr>
+          <w:rtl w:val="0"/>
+        </w:rPr>
+      </w:r>
+    </w:p>
+    <w:p>
+      <w:pPr>
+        <w:numPr>
+          <w:ilvl w:val="0"/>
+          <w:numId w:val="7"/>
+        </w:numPr>
+        <w:spacing w:line="276" w:lineRule="auto"/>
         <w:ind w:left="425.19685039370086" w:hanging="360"/>
         <w:rPr/>
       </w:pPr>
@@ -5604,6 +6791,54 @@
           <w:rtl w:val="0"/>
         </w:rPr>
         <w:t xml:space="preserve">Одинарні лапки (' ') зберігають буквальне значення всіх символів в середині.</w:t>
+      </w:r>
+      <w:r>
+        <w:rPr>
+          <w:rtl w:val="0"/>
+        </w:rPr>
+      </w:r>
+    </w:p>
+    <w:p>
+      <w:pPr>
+        <w:numPr>
+          <w:ilvl w:val="0"/>
+          <w:numId w:val="7"/>
+        </w:numPr>
+        <w:spacing w:line="276" w:lineRule="auto"/>
+        <w:ind w:left="425.19685039370086" w:hanging="360"/>
+        <w:rPr/>
+      </w:pPr>
+      <w:r>
+        <w:rPr>
+          <w:sz w:val="28"/>
+          <w:szCs w:val="28"/>
+          <w:rtl w:val="0"/>
+        </w:rPr>
+        <w:t xml:space="preserve">Подвійні лапки (" ") дозволяють інтерпретувати спеціальні символи (наприклад, $, `) в середині.</w:t>
+      </w:r>
+      <w:r>
+        <w:rPr>
+          <w:rtl w:val="0"/>
+        </w:rPr>
+      </w:r>
+    </w:p>
+    <w:p>
+      <w:pPr>
+        <w:numPr>
+          <w:ilvl w:val="0"/>
+          <w:numId w:val="7"/>
+        </w:numPr>
+        <w:spacing w:line="276" w:lineRule="auto"/>
+        <w:ind w:left="425.19685039370086" w:hanging="360"/>
+        <w:rPr/>
+      </w:pPr>
+      <w:r>
+        <w:rPr>
+          <w:sz w:val="28"/>
+          <w:szCs w:val="28"/>
+          <w:rtl w:val="0"/>
+        </w:rPr>
+        <w:t xml:space="preserve">Зворотні лапки (` `) використовують для виконання команд і підстановки результату в місце їх використання.</w:t>
       </w:r>
       <w:r>
         <w:rPr>
@@ -5618,6 +6853,33 @@
           <w:numId w:val="2"/>
         </w:numPr>
         <w:spacing w:line="276" w:lineRule="auto"/>
+        <w:ind w:left="420" w:hanging="360"/>
+        <w:rPr>
+          <w:sz w:val="28"/>
+          <w:szCs w:val="28"/>
+        </w:rPr>
+      </w:pPr>
+      <w:r>
+        <w:rPr>
+          <w:sz w:val="28"/>
+          <w:szCs w:val="28"/>
+          <w:rtl w:val="0"/>
+        </w:rPr>
+        <w:t xml:space="preserve">Для чого використовують інструкції керування, які їх види Ви знаєте?</w:t>
+      </w:r>
+      <w:r>
+        <w:rPr>
+          <w:rtl w:val="0"/>
+        </w:rPr>
+      </w:r>
+    </w:p>
+    <w:p>
+      <w:pPr>
+        <w:numPr>
+          <w:ilvl w:val="0"/>
+          <w:numId w:val="8"/>
+        </w:numPr>
+        <w:spacing w:line="276" w:lineRule="auto"/>
         <w:ind w:left="425.19685039370086" w:hanging="360"/>
         <w:rPr/>
       </w:pPr>
@@ -5627,7 +6889,188 @@
           <w:szCs w:val="28"/>
           <w:rtl w:val="0"/>
         </w:rPr>
-        <w:t xml:space="preserve">Подвійні лапки (" ") дозволяють інтерпретувати спеціальні символи (наприклад, $, `) в середині.</w:t>
+        <w:t xml:space="preserve">Умовні оператори (</w:t>
+      </w:r>
+      <w:r>
+        <w:rPr>
+          <w:b w:val="1"/>
+          <w:sz w:val="28"/>
+          <w:szCs w:val="28"/>
+          <w:rtl w:val="0"/>
+        </w:rPr>
+        <w:t xml:space="preserve">if, else, elif, case</w:t>
+      </w:r>
+      <w:r>
+        <w:rPr>
+          <w:sz w:val="28"/>
+          <w:szCs w:val="28"/>
+          <w:rtl w:val="0"/>
+        </w:rPr>
+        <w:t xml:space="preserve">)</w:t>
+      </w:r>
+      <w:r>
+        <w:rPr>
+          <w:rtl w:val="0"/>
+        </w:rPr>
+      </w:r>
+    </w:p>
+    <w:p>
+      <w:pPr>
+        <w:numPr>
+          <w:ilvl w:val="0"/>
+          <w:numId w:val="8"/>
+        </w:numPr>
+        <w:spacing w:line="276" w:lineRule="auto"/>
+        <w:ind w:left="425.19685039370086" w:hanging="360"/>
+        <w:rPr/>
+      </w:pPr>
+      <w:r>
+        <w:rPr>
+          <w:sz w:val="28"/>
+          <w:szCs w:val="28"/>
+          <w:rtl w:val="0"/>
+        </w:rPr>
+        <w:t xml:space="preserve">Цикли (</w:t>
+      </w:r>
+      <w:r>
+        <w:rPr>
+          <w:b w:val="1"/>
+          <w:sz w:val="28"/>
+          <w:szCs w:val="28"/>
+          <w:rtl w:val="0"/>
+        </w:rPr>
+        <w:t xml:space="preserve">for, while, until</w:t>
+      </w:r>
+      <w:r>
+        <w:rPr>
+          <w:sz w:val="28"/>
+          <w:szCs w:val="28"/>
+          <w:rtl w:val="0"/>
+        </w:rPr>
+        <w:t xml:space="preserve">)</w:t>
+      </w:r>
+      <w:r>
+        <w:rPr>
+          <w:rtl w:val="0"/>
+        </w:rPr>
+      </w:r>
+    </w:p>
+    <w:p>
+      <w:pPr>
+        <w:numPr>
+          <w:ilvl w:val="0"/>
+          <w:numId w:val="8"/>
+        </w:numPr>
+        <w:spacing w:line="276" w:lineRule="auto"/>
+        <w:ind w:left="425.19685039370086" w:hanging="360"/>
+        <w:rPr/>
+      </w:pPr>
+      <w:r>
+        <w:rPr>
+          <w:sz w:val="28"/>
+          <w:szCs w:val="28"/>
+          <w:rtl w:val="0"/>
+        </w:rPr>
+        <w:t xml:space="preserve">Керування вибором (</w:t>
+      </w:r>
+      <w:r>
+        <w:rPr>
+          <w:b w:val="1"/>
+          <w:sz w:val="28"/>
+          <w:szCs w:val="28"/>
+          <w:rtl w:val="0"/>
+        </w:rPr>
+        <w:t xml:space="preserve">select</w:t>
+      </w:r>
+      <w:r>
+        <w:rPr>
+          <w:sz w:val="28"/>
+          <w:szCs w:val="28"/>
+          <w:rtl w:val="0"/>
+        </w:rPr>
+        <w:t xml:space="preserve">)</w:t>
+      </w:r>
+      <w:r>
+        <w:rPr>
+          <w:rtl w:val="0"/>
+        </w:rPr>
+      </w:r>
+    </w:p>
+    <w:p>
+      <w:pPr>
+        <w:numPr>
+          <w:ilvl w:val="0"/>
+          <w:numId w:val="8"/>
+        </w:numPr>
+        <w:spacing w:line="276" w:lineRule="auto"/>
+        <w:ind w:left="425.19685039370086" w:hanging="360"/>
+        <w:rPr/>
+      </w:pPr>
+      <w:r>
+        <w:rPr>
+          <w:sz w:val="28"/>
+          <w:szCs w:val="28"/>
+          <w:rtl w:val="0"/>
+        </w:rPr>
+        <w:t xml:space="preserve">Розгалуження (</w:t>
+      </w:r>
+      <w:r>
+        <w:rPr>
+          <w:b w:val="1"/>
+          <w:sz w:val="28"/>
+          <w:szCs w:val="28"/>
+          <w:rtl w:val="0"/>
+        </w:rPr>
+        <w:t xml:space="preserve">break, continue</w:t>
+      </w:r>
+      <w:r>
+        <w:rPr>
+          <w:sz w:val="28"/>
+          <w:szCs w:val="28"/>
+          <w:rtl w:val="0"/>
+        </w:rPr>
+        <w:t xml:space="preserve">)</w:t>
+      </w:r>
+      <w:r>
+        <w:rPr>
+          <w:rtl w:val="0"/>
+        </w:rPr>
+      </w:r>
+    </w:p>
+    <w:p>
+      <w:pPr>
+        <w:numPr>
+          <w:ilvl w:val="0"/>
+          <w:numId w:val="8"/>
+        </w:numPr>
+        <w:spacing w:line="276" w:lineRule="auto"/>
+        <w:ind w:left="425.19685039370086" w:hanging="360"/>
+        <w:rPr/>
+      </w:pPr>
+      <w:r>
+        <w:rPr>
+          <w:sz w:val="28"/>
+          <w:szCs w:val="28"/>
+          <w:rtl w:val="0"/>
+        </w:rPr>
+        <w:t xml:space="preserve">Повернення значення (</w:t>
+      </w:r>
+      <w:r>
+        <w:rPr>
+          <w:b w:val="1"/>
+          <w:sz w:val="28"/>
+          <w:szCs w:val="28"/>
+          <w:rtl w:val="0"/>
+        </w:rPr>
+        <w:t xml:space="preserve">exit, return</w:t>
+      </w:r>
+      <w:r>
+        <w:rPr>
+          <w:sz w:val="28"/>
+          <w:szCs w:val="28"/>
+          <w:rtl w:val="0"/>
+        </w:rPr>
+        <w:t xml:space="preserve">)</w:t>
       </w:r>
       <w:r>
         <w:rPr>
@@ -5642,264 +7085,10 @@
           <w:numId w:val="2"/>
         </w:numPr>
         <w:spacing w:line="276" w:lineRule="auto"/>
-        <w:ind w:left="425.19685039370086" w:hanging="360"/>
-        <w:rPr>
-          <w:sz w:val="34"/>
-          <w:szCs w:val="34"/>
-        </w:rPr>
-      </w:pPr>
-      <w:r>
-        <w:rPr>
-          <w:sz w:val="28"/>
-          <w:szCs w:val="28"/>
-          <w:rtl w:val="0"/>
-        </w:rPr>
-        <w:t xml:space="preserve">Зворотні лапки (` `) використовують для виконання команд і підстановки результату в місце їх використання.</w:t>
-      </w:r>
-    </w:p>
-    <w:p>
-      <w:pPr>
-        <w:numPr>
-          <w:ilvl w:val="0"/>
-          <w:numId w:val="5"/>
-        </w:numPr>
-        <w:spacing w:line="276" w:lineRule="auto"/>
         <w:ind w:left="420" w:hanging="360"/>
         <w:rPr>
           <w:sz w:val="28"/>
           <w:szCs w:val="28"/>
-          <w:u w:val="none"/>
-        </w:rPr>
-      </w:pPr>
-      <w:r>
-        <w:rPr>
-          <w:sz w:val="28"/>
-          <w:szCs w:val="28"/>
-          <w:rtl w:val="0"/>
-        </w:rPr>
-        <w:t xml:space="preserve">Для чого використовують інструкції керування, які їх види Ви знаєте?</w:t>
-      </w:r>
-    </w:p>
-    <w:p>
-      <w:pPr>
-        <w:numPr>
-          <w:ilvl w:val="0"/>
-          <w:numId w:val="3"/>
-        </w:numPr>
-        <w:spacing w:line="276" w:lineRule="auto"/>
-        <w:ind w:left="425.19685039370086" w:hanging="360"/>
-        <w:rPr/>
-      </w:pPr>
-      <w:r>
-        <w:rPr>
-          <w:sz w:val="28"/>
-          <w:szCs w:val="28"/>
-          <w:rtl w:val="0"/>
-        </w:rPr>
-        <w:t xml:space="preserve">Умовні оператори (</w:t>
-      </w:r>
-      <w:r>
-        <w:rPr>
-          <w:b w:val="1"/>
-          <w:sz w:val="28"/>
-          <w:szCs w:val="28"/>
-          <w:rtl w:val="0"/>
-        </w:rPr>
-        <w:t xml:space="preserve">if, else, elif, case</w:t>
-      </w:r>
-      <w:r>
-        <w:rPr>
-          <w:sz w:val="28"/>
-          <w:szCs w:val="28"/>
-          <w:rtl w:val="0"/>
-        </w:rPr>
-        <w:t xml:space="preserve">)</w:t>
-      </w:r>
-      <w:r>
-        <w:rPr>
-          <w:rtl w:val="0"/>
-        </w:rPr>
-      </w:r>
-    </w:p>
-    <w:p>
-      <w:pPr>
-        <w:numPr>
-          <w:ilvl w:val="0"/>
-          <w:numId w:val="3"/>
-        </w:numPr>
-        <w:spacing w:line="276" w:lineRule="auto"/>
-        <w:ind w:left="425.19685039370086" w:hanging="360"/>
-        <w:rPr/>
-      </w:pPr>
-      <w:r>
-        <w:rPr>
-          <w:sz w:val="28"/>
-          <w:szCs w:val="28"/>
-          <w:rtl w:val="0"/>
-        </w:rPr>
-        <w:t xml:space="preserve">Цикли</w:t>
-      </w:r>
-      <w:r>
-        <w:rPr>
-          <w:sz w:val="28"/>
-          <w:szCs w:val="28"/>
-          <w:rtl w:val="0"/>
-        </w:rPr>
-        <w:t xml:space="preserve"> (</w:t>
-      </w:r>
-      <w:r>
-        <w:rPr>
-          <w:b w:val="1"/>
-          <w:sz w:val="28"/>
-          <w:szCs w:val="28"/>
-          <w:rtl w:val="0"/>
-        </w:rPr>
-        <w:t xml:space="preserve">for, while, until</w:t>
-      </w:r>
-      <w:r>
-        <w:rPr>
-          <w:sz w:val="28"/>
-          <w:szCs w:val="28"/>
-          <w:rtl w:val="0"/>
-        </w:rPr>
-        <w:t xml:space="preserve">)</w:t>
-      </w:r>
-      <w:r>
-        <w:rPr>
-          <w:rtl w:val="0"/>
-        </w:rPr>
-      </w:r>
-    </w:p>
-    <w:p>
-      <w:pPr>
-        <w:numPr>
-          <w:ilvl w:val="0"/>
-          <w:numId w:val="3"/>
-        </w:numPr>
-        <w:spacing w:line="276" w:lineRule="auto"/>
-        <w:ind w:left="425.19685039370086" w:hanging="360"/>
-        <w:rPr/>
-      </w:pPr>
-      <w:r>
-        <w:rPr>
-          <w:sz w:val="28"/>
-          <w:szCs w:val="28"/>
-          <w:rtl w:val="0"/>
-        </w:rPr>
-        <w:t xml:space="preserve">Керування вибором (</w:t>
-      </w:r>
-      <w:r>
-        <w:rPr>
-          <w:b w:val="1"/>
-          <w:sz w:val="28"/>
-          <w:szCs w:val="28"/>
-          <w:rtl w:val="0"/>
-        </w:rPr>
-        <w:t xml:space="preserve">select</w:t>
-      </w:r>
-      <w:r>
-        <w:rPr>
-          <w:sz w:val="28"/>
-          <w:szCs w:val="28"/>
-          <w:rtl w:val="0"/>
-        </w:rPr>
-        <w:t xml:space="preserve">)</w:t>
-      </w:r>
-      <w:r>
-        <w:rPr>
-          <w:rtl w:val="0"/>
-        </w:rPr>
-      </w:r>
-    </w:p>
-    <w:p>
-      <w:pPr>
-        <w:numPr>
-          <w:ilvl w:val="0"/>
-          <w:numId w:val="3"/>
-        </w:numPr>
-        <w:spacing w:line="276" w:lineRule="auto"/>
-        <w:ind w:left="425.19685039370086" w:hanging="360"/>
-        <w:rPr/>
-      </w:pPr>
-      <w:r>
-        <w:rPr>
-          <w:sz w:val="28"/>
-          <w:szCs w:val="28"/>
-          <w:rtl w:val="0"/>
-        </w:rPr>
-        <w:t xml:space="preserve">Розгалуження (</w:t>
-      </w:r>
-      <w:r>
-        <w:rPr>
-          <w:b w:val="1"/>
-          <w:sz w:val="28"/>
-          <w:szCs w:val="28"/>
-          <w:rtl w:val="0"/>
-        </w:rPr>
-        <w:t xml:space="preserve">break, continue</w:t>
-      </w:r>
-      <w:r>
-        <w:rPr>
-          <w:sz w:val="28"/>
-          <w:szCs w:val="28"/>
-          <w:rtl w:val="0"/>
-        </w:rPr>
-        <w:t xml:space="preserve">)</w:t>
-      </w:r>
-      <w:r>
-        <w:rPr>
-          <w:rtl w:val="0"/>
-        </w:rPr>
-      </w:r>
-    </w:p>
-    <w:p>
-      <w:pPr>
-        <w:numPr>
-          <w:ilvl w:val="0"/>
-          <w:numId w:val="3"/>
-        </w:numPr>
-        <w:spacing w:line="276" w:lineRule="auto"/>
-        <w:ind w:left="425.19685039370086" w:hanging="360"/>
-        <w:rPr/>
-      </w:pPr>
-      <w:r>
-        <w:rPr>
-          <w:sz w:val="28"/>
-          <w:szCs w:val="28"/>
-          <w:rtl w:val="0"/>
-        </w:rPr>
-        <w:t xml:space="preserve">Повернення значення (</w:t>
-      </w:r>
-      <w:r>
-        <w:rPr>
-          <w:b w:val="1"/>
-          <w:sz w:val="28"/>
-          <w:szCs w:val="28"/>
-          <w:rtl w:val="0"/>
-        </w:rPr>
-        <w:t xml:space="preserve">exit, return</w:t>
-      </w:r>
-      <w:r>
-        <w:rPr>
-          <w:sz w:val="28"/>
-          <w:szCs w:val="28"/>
-          <w:rtl w:val="0"/>
-        </w:rPr>
-        <w:t xml:space="preserve">)</w:t>
-      </w:r>
-    </w:p>
-    <w:p>
-      <w:pPr>
-        <w:numPr>
-          <w:ilvl w:val="0"/>
-          <w:numId w:val="5"/>
-        </w:numPr>
-        <w:spacing w:line="276" w:lineRule="auto"/>
-        <w:ind w:left="420" w:hanging="360"/>
-        <w:rPr>
-          <w:sz w:val="28"/>
-          <w:szCs w:val="28"/>
-          <w:u w:val="none"/>
         </w:rPr>
       </w:pPr>
       <w:r>
@@ -5909,6 +7098,11 @@
           <w:rtl w:val="0"/>
         </w:rPr>
         <w:t xml:space="preserve">В чому різниця якщо в кінці рядку запрошення bash стоїть символ $ чи #? Наприклад на екрані ми бачимо наступні записи. </w:t>
+      </w:r>
+      <w:r>
+        <w:rPr>
+          <w:rtl w:val="0"/>
+        </w:rPr>
       </w:r>
     </w:p>
     <w:p>
@@ -5925,12 +7119,12 @@
           <wp:inline distB="0" distT="0" distL="0" distR="0">
             <wp:extent cx="3257550" cy="1103089"/>
             <wp:effectExtent b="0" l="0" r="0" t="0"/>
-            <wp:docPr id="5" name="image4.png"/>
+            <wp:docPr id="17" name="image8.png"/>
             <a:graphic>
               <a:graphicData uri="http://schemas.openxmlformats.org/drawingml/2006/picture">
                 <pic:pic>
                   <pic:nvPicPr>
-                    <pic:cNvPr id="0" name="image4.png"/>
+                    <pic:cNvPr id="0" name="image8.png"/>
                     <pic:cNvPicPr preferRelativeResize="0"/>
                   </pic:nvPicPr>
                   <pic:blipFill>
@@ -5964,7 +7158,7 @@
       <w:pPr>
         <w:numPr>
           <w:ilvl w:val="0"/>
-          <w:numId w:val="4"/>
+          <w:numId w:val="1"/>
         </w:numPr>
         <w:spacing w:line="276" w:lineRule="auto"/>
         <w:ind w:left="425.19685039370086" w:hanging="360"/>
@@ -6003,7 +7197,7 @@
       <w:pPr>
         <w:numPr>
           <w:ilvl w:val="0"/>
-          <w:numId w:val="4"/>
+          <w:numId w:val="1"/>
         </w:numPr>
         <w:spacing w:line="276" w:lineRule="auto"/>
         <w:ind w:left="425.19685039370086" w:hanging="360"/>
@@ -6036,25 +7230,19 @@
           <w:rtl w:val="0"/>
         </w:rPr>
         <w:t xml:space="preserve">означає, що ви залогінені як користувач root (суперкористувач).</w:t>
-      </w:r>
-      <w:r>
-        <w:rPr>
-          <w:rtl w:val="0"/>
-        </w:rPr>
       </w:r>
     </w:p>
     <w:p>
       <w:pPr>
         <w:numPr>
           <w:ilvl w:val="0"/>
-          <w:numId w:val="5"/>
+          <w:numId w:val="2"/>
         </w:numPr>
         <w:spacing w:line="276" w:lineRule="auto"/>
         <w:ind w:left="420" w:hanging="360"/>
         <w:rPr>
           <w:sz w:val="28"/>
           <w:szCs w:val="28"/>
-          <w:u w:val="none"/>
         </w:rPr>
       </w:pPr>
       <w:r>
@@ -6065,6 +7253,11 @@
         </w:rPr>
         <w:t xml:space="preserve">Яке призначення команд whereis та locate? Яка між ними відмінність?</w:t>
       </w:r>
+      <w:r>
+        <w:rPr>
+          <w:rtl w:val="0"/>
+        </w:rPr>
+      </w:r>
     </w:p>
     <w:p>
       <w:pPr>
@@ -6081,7 +7274,15 @@
           <w:szCs w:val="28"/>
           <w:rtl w:val="0"/>
         </w:rPr>
-        <w:t xml:space="preserve">whereis</w:t>
+        <w:t xml:space="preserve">whereis </w:t>
+      </w:r>
+      <w:r>
+        <w:rPr>
+          <w:sz w:val="28"/>
+          <w:szCs w:val="28"/>
+          <w:rtl w:val="0"/>
+        </w:rPr>
+        <w:t xml:space="preserve">шукає бінарні файли, вихідні коди та сторінки довідника для програми. locate шукає файли, використовуючи базу даних, створену командою </w:t>
       </w:r>
       <w:r>
         <w:rPr>
@@ -6090,15 +7291,32 @@
           <w:szCs w:val="28"/>
           <w:rtl w:val="0"/>
         </w:rPr>
-        <w:t xml:space="preserve"> </w:t>
-      </w:r>
-      <w:r>
-        <w:rPr>
-          <w:sz w:val="28"/>
-          <w:szCs w:val="28"/>
-          <w:rtl w:val="0"/>
-        </w:rPr>
-        <w:t xml:space="preserve">шукає бінарні файли, вихідні коди та сторінки довідника для програми. locate шукає файли, використовуючи базу даних, створену командою </w:t>
+        <w:t xml:space="preserve">updatedb</w:t>
+      </w:r>
+      <w:r>
+        <w:rPr>
+          <w:sz w:val="28"/>
+          <w:szCs w:val="28"/>
+          <w:rtl w:val="0"/>
+        </w:rPr>
+        <w:t xml:space="preserve">. </w:t>
+      </w:r>
+    </w:p>
+    <w:p>
+      <w:pPr>
+        <w:spacing w:line="276" w:lineRule="auto"/>
+        <w:rPr>
+          <w:sz w:val="28"/>
+          <w:szCs w:val="28"/>
+        </w:rPr>
+      </w:pPr>
+      <w:r>
+        <w:rPr>
+          <w:sz w:val="28"/>
+          <w:szCs w:val="28"/>
+          <w:rtl w:val="0"/>
+        </w:rPr>
+        <w:t xml:space="preserve">Основна відмінність: </w:t>
       </w:r>
       <w:r>
         <w:rPr>
@@ -6107,32 +7325,15 @@
           <w:szCs w:val="28"/>
           <w:rtl w:val="0"/>
         </w:rPr>
-        <w:t xml:space="preserve">updatedb</w:t>
-      </w:r>
-      <w:r>
-        <w:rPr>
-          <w:sz w:val="28"/>
-          <w:szCs w:val="28"/>
-          <w:rtl w:val="0"/>
-        </w:rPr>
-        <w:t xml:space="preserve">. </w:t>
-      </w:r>
-    </w:p>
-    <w:p>
-      <w:pPr>
-        <w:spacing w:line="276" w:lineRule="auto"/>
-        <w:rPr>
-          <w:sz w:val="28"/>
-          <w:szCs w:val="28"/>
-        </w:rPr>
-      </w:pPr>
-      <w:r>
-        <w:rPr>
-          <w:sz w:val="28"/>
-          <w:szCs w:val="28"/>
-          <w:rtl w:val="0"/>
-        </w:rPr>
-        <w:t xml:space="preserve">Основна відмінність: </w:t>
+        <w:t xml:space="preserve">whereis </w:t>
+      </w:r>
+      <w:r>
+        <w:rPr>
+          <w:sz w:val="28"/>
+          <w:szCs w:val="28"/>
+          <w:rtl w:val="0"/>
+        </w:rPr>
+        <w:t xml:space="preserve">зосереджений на програмному забезпеченні, тоді як </w:t>
       </w:r>
       <w:r>
         <w:rPr>
@@ -6141,32 +7342,6 @@
           <w:szCs w:val="28"/>
           <w:rtl w:val="0"/>
         </w:rPr>
-        <w:t xml:space="preserve">whereis</w:t>
-      </w:r>
-      <w:r>
-        <w:rPr>
-          <w:b w:val="1"/>
-          <w:sz w:val="28"/>
-          <w:szCs w:val="28"/>
-          <w:rtl w:val="0"/>
-        </w:rPr>
-        <w:t xml:space="preserve"> </w:t>
-      </w:r>
-      <w:r>
-        <w:rPr>
-          <w:sz w:val="28"/>
-          <w:szCs w:val="28"/>
-          <w:rtl w:val="0"/>
-        </w:rPr>
-        <w:t xml:space="preserve">зосереджений на програмному забезпеченні, тоді як </w:t>
-      </w:r>
-      <w:r>
-        <w:rPr>
-          <w:b w:val="1"/>
-          <w:sz w:val="28"/>
-          <w:szCs w:val="28"/>
-          <w:rtl w:val="0"/>
-        </w:rPr>
         <w:t xml:space="preserve">locate </w:t>
       </w:r>
       <w:r>
@@ -6176,11 +7351,6 @@
           <w:rtl w:val="0"/>
         </w:rPr>
         <w:t xml:space="preserve">шукає всі файли в системі.</w:t>
-      </w:r>
-      <w:r>
-        <w:rPr>
-          <w:rtl w:val="0"/>
-        </w:rPr>
       </w:r>
     </w:p>
     <w:p>
@@ -6251,7 +7421,99 @@
       <w:lvlText w:val="%1."/>
       <w:lvlJc w:val="left"/>
       <w:pPr>
-        <w:ind w:left="425" w:hanging="360"/>
+        <w:ind w:left="425.19685039370086" w:hanging="360"/>
+      </w:pPr>
+      <w:rPr/>
+    </w:lvl>
+    <w:lvl w:ilvl="1">
+      <w:start w:val="1"/>
+      <w:numFmt w:val="lowerLetter"/>
+      <w:lvlText w:val="%2."/>
+      <w:lvlJc w:val="left"/>
+      <w:pPr>
+        <w:ind w:left="1429" w:hanging="360"/>
+      </w:pPr>
+      <w:rPr/>
+    </w:lvl>
+    <w:lvl w:ilvl="2">
+      <w:start w:val="1"/>
+      <w:numFmt w:val="lowerRoman"/>
+      <w:lvlText w:val="%3."/>
+      <w:lvlJc w:val="right"/>
+      <w:pPr>
+        <w:ind w:left="2149" w:hanging="180"/>
+      </w:pPr>
+      <w:rPr/>
+    </w:lvl>
+    <w:lvl w:ilvl="3">
+      <w:start w:val="1"/>
+      <w:numFmt w:val="decimal"/>
+      <w:lvlText w:val="%4."/>
+      <w:lvlJc w:val="left"/>
+      <w:pPr>
+        <w:ind w:left="2869" w:hanging="360"/>
+      </w:pPr>
+      <w:rPr/>
+    </w:lvl>
+    <w:lvl w:ilvl="4">
+      <w:start w:val="1"/>
+      <w:numFmt w:val="lowerLetter"/>
+      <w:lvlText w:val="%5."/>
+      <w:lvlJc w:val="left"/>
+      <w:pPr>
+        <w:ind w:left="3589" w:hanging="360"/>
+      </w:pPr>
+      <w:rPr/>
+    </w:lvl>
+    <w:lvl w:ilvl="5">
+      <w:start w:val="1"/>
+      <w:numFmt w:val="lowerRoman"/>
+      <w:lvlText w:val="%6."/>
+      <w:lvlJc w:val="right"/>
+      <w:pPr>
+        <w:ind w:left="4309" w:hanging="180"/>
+      </w:pPr>
+      <w:rPr/>
+    </w:lvl>
+    <w:lvl w:ilvl="6">
+      <w:start w:val="1"/>
+      <w:numFmt w:val="decimal"/>
+      <w:lvlText w:val="%7."/>
+      <w:lvlJc w:val="left"/>
+      <w:pPr>
+        <w:ind w:left="5029" w:hanging="360"/>
+      </w:pPr>
+      <w:rPr/>
+    </w:lvl>
+    <w:lvl w:ilvl="7">
+      <w:start w:val="1"/>
+      <w:numFmt w:val="lowerLetter"/>
+      <w:lvlText w:val="%8."/>
+      <w:lvlJc w:val="left"/>
+      <w:pPr>
+        <w:ind w:left="5749" w:hanging="360"/>
+      </w:pPr>
+      <w:rPr/>
+    </w:lvl>
+    <w:lvl w:ilvl="8">
+      <w:start w:val="1"/>
+      <w:numFmt w:val="lowerRoman"/>
+      <w:lvlText w:val="%9."/>
+      <w:lvlJc w:val="right"/>
+      <w:pPr>
+        <w:ind w:left="6469" w:hanging="180"/>
+      </w:pPr>
+      <w:rPr/>
+    </w:lvl>
+  </w:abstractNum>
+  <w:abstractNum w:abstractNumId="2">
+    <w:lvl w:ilvl="0">
+      <w:start w:val="1"/>
+      <w:numFmt w:val="decimal"/>
+      <w:lvlText w:val="%1."/>
+      <w:lvlJc w:val="left"/>
+      <w:pPr>
+        <w:ind w:left="420" w:hanging="360"/>
       </w:pPr>
       <w:rPr>
         <w:u w:val="none"/>
@@ -6354,7 +7616,447 @@
       </w:rPr>
     </w:lvl>
   </w:abstractNum>
-  <w:abstractNum w:abstractNumId="2">
+  <w:abstractNum w:abstractNumId="3">
+    <w:lvl w:ilvl="0">
+      <w:start w:val="1"/>
+      <w:numFmt w:val="bullet"/>
+      <w:lvlText w:val="-"/>
+      <w:lvlJc w:val="left"/>
+      <w:pPr>
+        <w:ind w:left="425.19685039370086" w:hanging="360"/>
+      </w:pPr>
+      <w:rPr>
+        <w:u w:val="none"/>
+      </w:rPr>
+    </w:lvl>
+    <w:lvl w:ilvl="1">
+      <w:start w:val="1"/>
+      <w:numFmt w:val="bullet"/>
+      <w:lvlText w:val="-"/>
+      <w:lvlJc w:val="left"/>
+      <w:pPr>
+        <w:ind w:left="1440" w:hanging="360"/>
+      </w:pPr>
+      <w:rPr>
+        <w:u w:val="none"/>
+      </w:rPr>
+    </w:lvl>
+    <w:lvl w:ilvl="2">
+      <w:start w:val="1"/>
+      <w:numFmt w:val="bullet"/>
+      <w:lvlText w:val="-"/>
+      <w:lvlJc w:val="left"/>
+      <w:pPr>
+        <w:ind w:left="2160" w:hanging="360"/>
+      </w:pPr>
+      <w:rPr>
+        <w:u w:val="none"/>
+      </w:rPr>
+    </w:lvl>
+    <w:lvl w:ilvl="3">
+      <w:start w:val="1"/>
+      <w:numFmt w:val="bullet"/>
+      <w:lvlText w:val="-"/>
+      <w:lvlJc w:val="left"/>
+      <w:pPr>
+        <w:ind w:left="2880" w:hanging="360"/>
+      </w:pPr>
+      <w:rPr>
+        <w:u w:val="none"/>
+      </w:rPr>
+    </w:lvl>
+    <w:lvl w:ilvl="4">
+      <w:start w:val="1"/>
+      <w:numFmt w:val="bullet"/>
+      <w:lvlText w:val="-"/>
+      <w:lvlJc w:val="left"/>
+      <w:pPr>
+        <w:ind w:left="3600" w:hanging="360"/>
+      </w:pPr>
+      <w:rPr>
+        <w:u w:val="none"/>
+      </w:rPr>
+    </w:lvl>
+    <w:lvl w:ilvl="5">
+      <w:start w:val="1"/>
+      <w:numFmt w:val="bullet"/>
+      <w:lvlText w:val="-"/>
+      <w:lvlJc w:val="left"/>
+      <w:pPr>
+        <w:ind w:left="4320" w:hanging="360"/>
+      </w:pPr>
+      <w:rPr>
+        <w:u w:val="none"/>
+      </w:rPr>
+    </w:lvl>
+    <w:lvl w:ilvl="6">
+      <w:start w:val="1"/>
+      <w:numFmt w:val="bullet"/>
+      <w:lvlText w:val="-"/>
+      <w:lvlJc w:val="left"/>
+      <w:pPr>
+        <w:ind w:left="5040" w:hanging="360"/>
+      </w:pPr>
+      <w:rPr>
+        <w:u w:val="none"/>
+      </w:rPr>
+    </w:lvl>
+    <w:lvl w:ilvl="7">
+      <w:start w:val="1"/>
+      <w:numFmt w:val="bullet"/>
+      <w:lvlText w:val="-"/>
+      <w:lvlJc w:val="left"/>
+      <w:pPr>
+        <w:ind w:left="5760" w:hanging="360"/>
+      </w:pPr>
+      <w:rPr>
+        <w:u w:val="none"/>
+      </w:rPr>
+    </w:lvl>
+    <w:lvl w:ilvl="8">
+      <w:start w:val="1"/>
+      <w:numFmt w:val="bullet"/>
+      <w:lvlText w:val="-"/>
+      <w:lvlJc w:val="left"/>
+      <w:pPr>
+        <w:ind w:left="6480" w:hanging="360"/>
+      </w:pPr>
+      <w:rPr>
+        <w:u w:val="none"/>
+      </w:rPr>
+    </w:lvl>
+  </w:abstractNum>
+  <w:abstractNum w:abstractNumId="4">
+    <w:lvl w:ilvl="0">
+      <w:start w:val="1"/>
+      <w:numFmt w:val="decimal"/>
+      <w:lvlText w:val="%1."/>
+      <w:lvlJc w:val="left"/>
+      <w:pPr>
+        <w:ind w:left="425" w:hanging="360"/>
+      </w:pPr>
+      <w:rPr>
+        <w:u w:val="none"/>
+      </w:rPr>
+    </w:lvl>
+    <w:lvl w:ilvl="1">
+      <w:start w:val="1"/>
+      <w:numFmt w:val="lowerLetter"/>
+      <w:lvlText w:val="%2."/>
+      <w:lvlJc w:val="left"/>
+      <w:pPr>
+        <w:ind w:left="1440" w:hanging="360"/>
+      </w:pPr>
+      <w:rPr>
+        <w:u w:val="none"/>
+      </w:rPr>
+    </w:lvl>
+    <w:lvl w:ilvl="2">
+      <w:start w:val="1"/>
+      <w:numFmt w:val="lowerRoman"/>
+      <w:lvlText w:val="%3."/>
+      <w:lvlJc w:val="right"/>
+      <w:pPr>
+        <w:ind w:left="2160" w:hanging="360"/>
+      </w:pPr>
+      <w:rPr>
+        <w:u w:val="none"/>
+      </w:rPr>
+    </w:lvl>
+    <w:lvl w:ilvl="3">
+      <w:start w:val="1"/>
+      <w:numFmt w:val="decimal"/>
+      <w:lvlText w:val="%4."/>
+      <w:lvlJc w:val="left"/>
+      <w:pPr>
+        <w:ind w:left="2880" w:hanging="360"/>
+      </w:pPr>
+      <w:rPr>
+        <w:u w:val="none"/>
+      </w:rPr>
+    </w:lvl>
+    <w:lvl w:ilvl="4">
+      <w:start w:val="1"/>
+      <w:numFmt w:val="lowerLetter"/>
+      <w:lvlText w:val="%5."/>
+      <w:lvlJc w:val="left"/>
+      <w:pPr>
+        <w:ind w:left="3600" w:hanging="360"/>
+      </w:pPr>
+      <w:rPr>
+        <w:u w:val="none"/>
+      </w:rPr>
+    </w:lvl>
+    <w:lvl w:ilvl="5">
+      <w:start w:val="1"/>
+      <w:numFmt w:val="lowerRoman"/>
+      <w:lvlText w:val="%6."/>
+      <w:lvlJc w:val="right"/>
+      <w:pPr>
+        <w:ind w:left="4320" w:hanging="360"/>
+      </w:pPr>
+      <w:rPr>
+        <w:u w:val="none"/>
+      </w:rPr>
+    </w:lvl>
+    <w:lvl w:ilvl="6">
+      <w:start w:val="1"/>
+      <w:numFmt w:val="decimal"/>
+      <w:lvlText w:val="%7."/>
+      <w:lvlJc w:val="left"/>
+      <w:pPr>
+        <w:ind w:left="5040" w:hanging="360"/>
+      </w:pPr>
+      <w:rPr>
+        <w:u w:val="none"/>
+      </w:rPr>
+    </w:lvl>
+    <w:lvl w:ilvl="7">
+      <w:start w:val="1"/>
+      <w:numFmt w:val="lowerLetter"/>
+      <w:lvlText w:val="%8."/>
+      <w:lvlJc w:val="left"/>
+      <w:pPr>
+        <w:ind w:left="5760" w:hanging="360"/>
+      </w:pPr>
+      <w:rPr>
+        <w:u w:val="none"/>
+      </w:rPr>
+    </w:lvl>
+    <w:lvl w:ilvl="8">
+      <w:start w:val="1"/>
+      <w:numFmt w:val="lowerRoman"/>
+      <w:lvlText w:val="%9."/>
+      <w:lvlJc w:val="right"/>
+      <w:pPr>
+        <w:ind w:left="6480" w:hanging="360"/>
+      </w:pPr>
+      <w:rPr>
+        <w:u w:val="none"/>
+      </w:rPr>
+    </w:lvl>
+  </w:abstractNum>
+  <w:abstractNum w:abstractNumId="5">
+    <w:lvl w:ilvl="0">
+      <w:start w:val="1"/>
+      <w:numFmt w:val="bullet"/>
+      <w:lvlText w:val="●"/>
+      <w:lvlJc w:val="left"/>
+      <w:pPr>
+        <w:ind w:left="720" w:hanging="360"/>
+      </w:pPr>
+      <w:rPr>
+        <w:u w:val="none"/>
+      </w:rPr>
+    </w:lvl>
+    <w:lvl w:ilvl="1">
+      <w:start w:val="1"/>
+      <w:numFmt w:val="bullet"/>
+      <w:lvlText w:val="○"/>
+      <w:lvlJc w:val="left"/>
+      <w:pPr>
+        <w:ind w:left="1440" w:hanging="360"/>
+      </w:pPr>
+      <w:rPr>
+        <w:u w:val="none"/>
+      </w:rPr>
+    </w:lvl>
+    <w:lvl w:ilvl="2">
+      <w:start w:val="1"/>
+      <w:numFmt w:val="bullet"/>
+      <w:lvlText w:val="■"/>
+      <w:lvlJc w:val="left"/>
+      <w:pPr>
+        <w:ind w:left="2160" w:hanging="360"/>
+      </w:pPr>
+      <w:rPr>
+        <w:u w:val="none"/>
+      </w:rPr>
+    </w:lvl>
+    <w:lvl w:ilvl="3">
+      <w:start w:val="1"/>
+      <w:numFmt w:val="bullet"/>
+      <w:lvlText w:val="●"/>
+      <w:lvlJc w:val="left"/>
+      <w:pPr>
+        <w:ind w:left="2880" w:hanging="360"/>
+      </w:pPr>
+      <w:rPr>
+        <w:u w:val="none"/>
+      </w:rPr>
+    </w:lvl>
+    <w:lvl w:ilvl="4">
+      <w:start w:val="1"/>
+      <w:numFmt w:val="bullet"/>
+      <w:lvlText w:val="○"/>
+      <w:lvlJc w:val="left"/>
+      <w:pPr>
+        <w:ind w:left="3600" w:hanging="360"/>
+      </w:pPr>
+      <w:rPr>
+        <w:u w:val="none"/>
+      </w:rPr>
+    </w:lvl>
+    <w:lvl w:ilvl="5">
+      <w:start w:val="1"/>
+      <w:numFmt w:val="bullet"/>
+      <w:lvlText w:val="■"/>
+      <w:lvlJc w:val="left"/>
+      <w:pPr>
+        <w:ind w:left="4320" w:hanging="360"/>
+      </w:pPr>
+      <w:rPr>
+        <w:u w:val="none"/>
+      </w:rPr>
+    </w:lvl>
+    <w:lvl w:ilvl="6">
+      <w:start w:val="1"/>
+      <w:numFmt w:val="bullet"/>
+      <w:lvlText w:val="●"/>
+      <w:lvlJc w:val="left"/>
+      <w:pPr>
+        <w:ind w:left="5040" w:hanging="360"/>
+      </w:pPr>
+      <w:rPr>
+        <w:u w:val="none"/>
+      </w:rPr>
+    </w:lvl>
+    <w:lvl w:ilvl="7">
+      <w:start w:val="1"/>
+      <w:numFmt w:val="bullet"/>
+      <w:lvlText w:val="○"/>
+      <w:lvlJc w:val="left"/>
+      <w:pPr>
+        <w:ind w:left="5760" w:hanging="360"/>
+      </w:pPr>
+      <w:rPr>
+        <w:u w:val="none"/>
+      </w:rPr>
+    </w:lvl>
+    <w:lvl w:ilvl="8">
+      <w:start w:val="1"/>
+      <w:numFmt w:val="bullet"/>
+      <w:lvlText w:val="■"/>
+      <w:lvlJc w:val="left"/>
+      <w:pPr>
+        <w:ind w:left="6480" w:hanging="360"/>
+      </w:pPr>
+      <w:rPr>
+        <w:u w:val="none"/>
+      </w:rPr>
+    </w:lvl>
+  </w:abstractNum>
+  <w:abstractNum w:abstractNumId="6">
+    <w:lvl w:ilvl="0">
+      <w:start w:val="1"/>
+      <w:numFmt w:val="decimal"/>
+      <w:lvlText w:val="%1."/>
+      <w:lvlJc w:val="left"/>
+      <w:pPr>
+        <w:ind w:left="425" w:hanging="360"/>
+      </w:pPr>
+      <w:rPr>
+        <w:u w:val="none"/>
+      </w:rPr>
+    </w:lvl>
+    <w:lvl w:ilvl="1">
+      <w:start w:val="1"/>
+      <w:numFmt w:val="lowerLetter"/>
+      <w:lvlText w:val="%2."/>
+      <w:lvlJc w:val="left"/>
+      <w:pPr>
+        <w:ind w:left="1440" w:hanging="360"/>
+      </w:pPr>
+      <w:rPr>
+        <w:u w:val="none"/>
+      </w:rPr>
+    </w:lvl>
+    <w:lvl w:ilvl="2">
+      <w:start w:val="1"/>
+      <w:numFmt w:val="lowerRoman"/>
+      <w:lvlText w:val="%3."/>
+      <w:lvlJc w:val="right"/>
+      <w:pPr>
+        <w:ind w:left="2160" w:hanging="360"/>
+      </w:pPr>
+      <w:rPr>
+        <w:u w:val="none"/>
+      </w:rPr>
+    </w:lvl>
+    <w:lvl w:ilvl="3">
+      <w:start w:val="1"/>
+      <w:numFmt w:val="decimal"/>
+      <w:lvlText w:val="%4."/>
+      <w:lvlJc w:val="left"/>
+      <w:pPr>
+        <w:ind w:left="2880" w:hanging="360"/>
+      </w:pPr>
+      <w:rPr>
+        <w:u w:val="none"/>
+      </w:rPr>
+    </w:lvl>
+    <w:lvl w:ilvl="4">
+      <w:start w:val="1"/>
+      <w:numFmt w:val="lowerLetter"/>
+      <w:lvlText w:val="%5."/>
+      <w:lvlJc w:val="left"/>
+      <w:pPr>
+        <w:ind w:left="3600" w:hanging="360"/>
+      </w:pPr>
+      <w:rPr>
+        <w:u w:val="none"/>
+      </w:rPr>
+    </w:lvl>
+    <w:lvl w:ilvl="5">
+      <w:start w:val="1"/>
+      <w:numFmt w:val="lowerRoman"/>
+      <w:lvlText w:val="%6."/>
+      <w:lvlJc w:val="right"/>
+      <w:pPr>
+        <w:ind w:left="4320" w:hanging="360"/>
+      </w:pPr>
+      <w:rPr>
+        <w:u w:val="none"/>
+      </w:rPr>
+    </w:lvl>
+    <w:lvl w:ilvl="6">
+      <w:start w:val="1"/>
+      <w:numFmt w:val="decimal"/>
+      <w:lvlText w:val="%7."/>
+      <w:lvlJc w:val="left"/>
+      <w:pPr>
+        <w:ind w:left="5040" w:hanging="360"/>
+      </w:pPr>
+      <w:rPr>
+        <w:u w:val="none"/>
+      </w:rPr>
+    </w:lvl>
+    <w:lvl w:ilvl="7">
+      <w:start w:val="1"/>
+      <w:numFmt w:val="lowerLetter"/>
+      <w:lvlText w:val="%8."/>
+      <w:lvlJc w:val="left"/>
+      <w:pPr>
+        <w:ind w:left="5760" w:hanging="360"/>
+      </w:pPr>
+      <w:rPr>
+        <w:u w:val="none"/>
+      </w:rPr>
+    </w:lvl>
+    <w:lvl w:ilvl="8">
+      <w:start w:val="1"/>
+      <w:numFmt w:val="lowerRoman"/>
+      <w:lvlText w:val="%9."/>
+      <w:lvlJc w:val="right"/>
+      <w:pPr>
+        <w:ind w:left="6480" w:hanging="360"/>
+      </w:pPr>
+      <w:rPr>
+        <w:u w:val="none"/>
+      </w:rPr>
+    </w:lvl>
+  </w:abstractNum>
+  <w:abstractNum w:abstractNumId="7">
     <w:lvl w:ilvl="0">
       <w:start w:val="1"/>
       <w:numFmt w:val="bullet"/>
@@ -6466,7 +8168,7 @@
       </w:rPr>
     </w:lvl>
   </w:abstractNum>
-  <w:abstractNum w:abstractNumId="3">
+  <w:abstractNum w:abstractNumId="8">
     <w:lvl w:ilvl="0">
       <w:start w:val="1"/>
       <w:numFmt w:val="bullet"/>
@@ -6570,428 +8272,6 @@
       <w:numFmt w:val="bullet"/>
       <w:lvlText w:val="-"/>
       <w:lvlJc w:val="left"/>
-      <w:pPr>
-        <w:ind w:left="6480" w:hanging="360"/>
-      </w:pPr>
-      <w:rPr>
-        <w:u w:val="none"/>
-      </w:rPr>
-    </w:lvl>
-  </w:abstractNum>
-  <w:abstractNum w:abstractNumId="4">
-    <w:lvl w:ilvl="0">
-      <w:start w:val="1"/>
-      <w:numFmt w:val="decimal"/>
-      <w:lvlText w:val="%1."/>
-      <w:lvlJc w:val="left"/>
-      <w:pPr>
-        <w:ind w:left="425.19685039370086" w:hanging="360"/>
-      </w:pPr>
-      <w:rPr/>
-    </w:lvl>
-    <w:lvl w:ilvl="1">
-      <w:start w:val="1"/>
-      <w:numFmt w:val="lowerLetter"/>
-      <w:lvlText w:val="%2."/>
-      <w:lvlJc w:val="left"/>
-      <w:pPr>
-        <w:ind w:left="1429" w:hanging="360"/>
-      </w:pPr>
-      <w:rPr/>
-    </w:lvl>
-    <w:lvl w:ilvl="2">
-      <w:start w:val="1"/>
-      <w:numFmt w:val="lowerRoman"/>
-      <w:lvlText w:val="%3."/>
-      <w:lvlJc w:val="right"/>
-      <w:pPr>
-        <w:ind w:left="2149" w:hanging="180"/>
-      </w:pPr>
-      <w:rPr/>
-    </w:lvl>
-    <w:lvl w:ilvl="3">
-      <w:start w:val="1"/>
-      <w:numFmt w:val="decimal"/>
-      <w:lvlText w:val="%4."/>
-      <w:lvlJc w:val="left"/>
-      <w:pPr>
-        <w:ind w:left="2869" w:hanging="360"/>
-      </w:pPr>
-      <w:rPr/>
-    </w:lvl>
-    <w:lvl w:ilvl="4">
-      <w:start w:val="1"/>
-      <w:numFmt w:val="lowerLetter"/>
-      <w:lvlText w:val="%5."/>
-      <w:lvlJc w:val="left"/>
-      <w:pPr>
-        <w:ind w:left="3589" w:hanging="360"/>
-      </w:pPr>
-      <w:rPr/>
-    </w:lvl>
-    <w:lvl w:ilvl="5">
-      <w:start w:val="1"/>
-      <w:numFmt w:val="lowerRoman"/>
-      <w:lvlText w:val="%6."/>
-      <w:lvlJc w:val="right"/>
-      <w:pPr>
-        <w:ind w:left="4309" w:hanging="180"/>
-      </w:pPr>
-      <w:rPr/>
-    </w:lvl>
-    <w:lvl w:ilvl="6">
-      <w:start w:val="1"/>
-      <w:numFmt w:val="decimal"/>
-      <w:lvlText w:val="%7."/>
-      <w:lvlJc w:val="left"/>
-      <w:pPr>
-        <w:ind w:left="5029" w:hanging="360"/>
-      </w:pPr>
-      <w:rPr/>
-    </w:lvl>
-    <w:lvl w:ilvl="7">
-      <w:start w:val="1"/>
-      <w:numFmt w:val="lowerLetter"/>
-      <w:lvlText w:val="%8."/>
-      <w:lvlJc w:val="left"/>
-      <w:pPr>
-        <w:ind w:left="5749" w:hanging="360"/>
-      </w:pPr>
-      <w:rPr/>
-    </w:lvl>
-    <w:lvl w:ilvl="8">
-      <w:start w:val="1"/>
-      <w:numFmt w:val="lowerRoman"/>
-      <w:lvlText w:val="%9."/>
-      <w:lvlJc w:val="right"/>
-      <w:pPr>
-        <w:ind w:left="6469" w:hanging="180"/>
-      </w:pPr>
-      <w:rPr/>
-    </w:lvl>
-  </w:abstractNum>
-  <w:abstractNum w:abstractNumId="5">
-    <w:lvl w:ilvl="0">
-      <w:start w:val="1"/>
-      <w:numFmt w:val="decimal"/>
-      <w:lvlText w:val="%1."/>
-      <w:lvlJc w:val="left"/>
-      <w:pPr>
-        <w:ind w:left="420" w:hanging="360"/>
-      </w:pPr>
-      <w:rPr>
-        <w:u w:val="none"/>
-      </w:rPr>
-    </w:lvl>
-    <w:lvl w:ilvl="1">
-      <w:start w:val="1"/>
-      <w:numFmt w:val="lowerLetter"/>
-      <w:lvlText w:val="%2."/>
-      <w:lvlJc w:val="left"/>
-      <w:pPr>
-        <w:ind w:left="1440" w:hanging="360"/>
-      </w:pPr>
-      <w:rPr>
-        <w:u w:val="none"/>
-      </w:rPr>
-    </w:lvl>
-    <w:lvl w:ilvl="2">
-      <w:start w:val="1"/>
-      <w:numFmt w:val="lowerRoman"/>
-      <w:lvlText w:val="%3."/>
-      <w:lvlJc w:val="right"/>
-      <w:pPr>
-        <w:ind w:left="2160" w:hanging="360"/>
-      </w:pPr>
-      <w:rPr>
-        <w:u w:val="none"/>
-      </w:rPr>
-    </w:lvl>
-    <w:lvl w:ilvl="3">
-      <w:start w:val="1"/>
-      <w:numFmt w:val="decimal"/>
-      <w:lvlText w:val="%4."/>
-      <w:lvlJc w:val="left"/>
-      <w:pPr>
-        <w:ind w:left="2880" w:hanging="360"/>
-      </w:pPr>
-      <w:rPr>
-        <w:u w:val="none"/>
-      </w:rPr>
-    </w:lvl>
-    <w:lvl w:ilvl="4">
-      <w:start w:val="1"/>
-      <w:numFmt w:val="lowerLetter"/>
-      <w:lvlText w:val="%5."/>
-      <w:lvlJc w:val="left"/>
-      <w:pPr>
-        <w:ind w:left="3600" w:hanging="360"/>
-      </w:pPr>
-      <w:rPr>
-        <w:u w:val="none"/>
-      </w:rPr>
-    </w:lvl>
-    <w:lvl w:ilvl="5">
-      <w:start w:val="1"/>
-      <w:numFmt w:val="lowerRoman"/>
-      <w:lvlText w:val="%6."/>
-      <w:lvlJc w:val="right"/>
-      <w:pPr>
-        <w:ind w:left="4320" w:hanging="360"/>
-      </w:pPr>
-      <w:rPr>
-        <w:u w:val="none"/>
-      </w:rPr>
-    </w:lvl>
-    <w:lvl w:ilvl="6">
-      <w:start w:val="1"/>
-      <w:numFmt w:val="decimal"/>
-      <w:lvlText w:val="%7."/>
-      <w:lvlJc w:val="left"/>
-      <w:pPr>
-        <w:ind w:left="5040" w:hanging="360"/>
-      </w:pPr>
-      <w:rPr>
-        <w:u w:val="none"/>
-      </w:rPr>
-    </w:lvl>
-    <w:lvl w:ilvl="7">
-      <w:start w:val="1"/>
-      <w:numFmt w:val="lowerLetter"/>
-      <w:lvlText w:val="%8."/>
-      <w:lvlJc w:val="left"/>
-      <w:pPr>
-        <w:ind w:left="5760" w:hanging="360"/>
-      </w:pPr>
-      <w:rPr>
-        <w:u w:val="none"/>
-      </w:rPr>
-    </w:lvl>
-    <w:lvl w:ilvl="8">
-      <w:start w:val="1"/>
-      <w:numFmt w:val="lowerRoman"/>
-      <w:lvlText w:val="%9."/>
-      <w:lvlJc w:val="right"/>
-      <w:pPr>
-        <w:ind w:left="6480" w:hanging="360"/>
-      </w:pPr>
-      <w:rPr>
-        <w:u w:val="none"/>
-      </w:rPr>
-    </w:lvl>
-  </w:abstractNum>
-  <w:abstractNum w:abstractNumId="6">
-    <w:lvl w:ilvl="0">
-      <w:start w:val="1"/>
-      <w:numFmt w:val="bullet"/>
-      <w:lvlText w:val="-"/>
-      <w:lvlJc w:val="left"/>
-      <w:pPr>
-        <w:ind w:left="425.19685039370086" w:hanging="360"/>
-      </w:pPr>
-      <w:rPr>
-        <w:u w:val="none"/>
-      </w:rPr>
-    </w:lvl>
-    <w:lvl w:ilvl="1">
-      <w:start w:val="1"/>
-      <w:numFmt w:val="bullet"/>
-      <w:lvlText w:val="-"/>
-      <w:lvlJc w:val="left"/>
-      <w:pPr>
-        <w:ind w:left="1440" w:hanging="360"/>
-      </w:pPr>
-      <w:rPr>
-        <w:u w:val="none"/>
-      </w:rPr>
-    </w:lvl>
-    <w:lvl w:ilvl="2">
-      <w:start w:val="1"/>
-      <w:numFmt w:val="bullet"/>
-      <w:lvlText w:val="-"/>
-      <w:lvlJc w:val="left"/>
-      <w:pPr>
-        <w:ind w:left="2160" w:hanging="360"/>
-      </w:pPr>
-      <w:rPr>
-        <w:u w:val="none"/>
-      </w:rPr>
-    </w:lvl>
-    <w:lvl w:ilvl="3">
-      <w:start w:val="1"/>
-      <w:numFmt w:val="bullet"/>
-      <w:lvlText w:val="-"/>
-      <w:lvlJc w:val="left"/>
-      <w:pPr>
-        <w:ind w:left="2880" w:hanging="360"/>
-      </w:pPr>
-      <w:rPr>
-        <w:u w:val="none"/>
-      </w:rPr>
-    </w:lvl>
-    <w:lvl w:ilvl="4">
-      <w:start w:val="1"/>
-      <w:numFmt w:val="bullet"/>
-      <w:lvlText w:val="-"/>
-      <w:lvlJc w:val="left"/>
-      <w:pPr>
-        <w:ind w:left="3600" w:hanging="360"/>
-      </w:pPr>
-      <w:rPr>
-        <w:u w:val="none"/>
-      </w:rPr>
-    </w:lvl>
-    <w:lvl w:ilvl="5">
-      <w:start w:val="1"/>
-      <w:numFmt w:val="bullet"/>
-      <w:lvlText w:val="-"/>
-      <w:lvlJc w:val="left"/>
-      <w:pPr>
-        <w:ind w:left="4320" w:hanging="360"/>
-      </w:pPr>
-      <w:rPr>
-        <w:u w:val="none"/>
-      </w:rPr>
-    </w:lvl>
-    <w:lvl w:ilvl="6">
-      <w:start w:val="1"/>
-      <w:numFmt w:val="bullet"/>
-      <w:lvlText w:val="-"/>
-      <w:lvlJc w:val="left"/>
-      <w:pPr>
-        <w:ind w:left="5040" w:hanging="360"/>
-      </w:pPr>
-      <w:rPr>
-        <w:u w:val="none"/>
-      </w:rPr>
-    </w:lvl>
-    <w:lvl w:ilvl="7">
-      <w:start w:val="1"/>
-      <w:numFmt w:val="bullet"/>
-      <w:lvlText w:val="-"/>
-      <w:lvlJc w:val="left"/>
-      <w:pPr>
-        <w:ind w:left="5760" w:hanging="360"/>
-      </w:pPr>
-      <w:rPr>
-        <w:u w:val="none"/>
-      </w:rPr>
-    </w:lvl>
-    <w:lvl w:ilvl="8">
-      <w:start w:val="1"/>
-      <w:numFmt w:val="bullet"/>
-      <w:lvlText w:val="-"/>
-      <w:lvlJc w:val="left"/>
-      <w:pPr>
-        <w:ind w:left="6480" w:hanging="360"/>
-      </w:pPr>
-      <w:rPr>
-        <w:u w:val="none"/>
-      </w:rPr>
-    </w:lvl>
-  </w:abstractNum>
-  <w:abstractNum w:abstractNumId="7">
-    <w:lvl w:ilvl="0">
-      <w:start w:val="1"/>
-      <w:numFmt w:val="decimal"/>
-      <w:lvlText w:val="%1."/>
-      <w:lvlJc w:val="left"/>
-      <w:pPr>
-        <w:ind w:left="425" w:hanging="360"/>
-      </w:pPr>
-      <w:rPr>
-        <w:u w:val="none"/>
-      </w:rPr>
-    </w:lvl>
-    <w:lvl w:ilvl="1">
-      <w:start w:val="1"/>
-      <w:numFmt w:val="lowerLetter"/>
-      <w:lvlText w:val="%2."/>
-      <w:lvlJc w:val="left"/>
-      <w:pPr>
-        <w:ind w:left="1440" w:hanging="360"/>
-      </w:pPr>
-      <w:rPr>
-        <w:u w:val="none"/>
-      </w:rPr>
-    </w:lvl>
-    <w:lvl w:ilvl="2">
-      <w:start w:val="1"/>
-      <w:numFmt w:val="lowerRoman"/>
-      <w:lvlText w:val="%3."/>
-      <w:lvlJc w:val="right"/>
-      <w:pPr>
-        <w:ind w:left="2160" w:hanging="360"/>
-      </w:pPr>
-      <w:rPr>
-        <w:u w:val="none"/>
-      </w:rPr>
-    </w:lvl>
-    <w:lvl w:ilvl="3">
-      <w:start w:val="1"/>
-      <w:numFmt w:val="decimal"/>
-      <w:lvlText w:val="%4."/>
-      <w:lvlJc w:val="left"/>
-      <w:pPr>
-        <w:ind w:left="2880" w:hanging="360"/>
-      </w:pPr>
-      <w:rPr>
-        <w:u w:val="none"/>
-      </w:rPr>
-    </w:lvl>
-    <w:lvl w:ilvl="4">
-      <w:start w:val="1"/>
-      <w:numFmt w:val="lowerLetter"/>
-      <w:lvlText w:val="%5."/>
-      <w:lvlJc w:val="left"/>
-      <w:pPr>
-        <w:ind w:left="3600" w:hanging="360"/>
-      </w:pPr>
-      <w:rPr>
-        <w:u w:val="none"/>
-      </w:rPr>
-    </w:lvl>
-    <w:lvl w:ilvl="5">
-      <w:start w:val="1"/>
-      <w:numFmt w:val="lowerRoman"/>
-      <w:lvlText w:val="%6."/>
-      <w:lvlJc w:val="right"/>
-      <w:pPr>
-        <w:ind w:left="4320" w:hanging="360"/>
-      </w:pPr>
-      <w:rPr>
-        <w:u w:val="none"/>
-      </w:rPr>
-    </w:lvl>
-    <w:lvl w:ilvl="6">
-      <w:start w:val="1"/>
-      <w:numFmt w:val="decimal"/>
-      <w:lvlText w:val="%7."/>
-      <w:lvlJc w:val="left"/>
-      <w:pPr>
-        <w:ind w:left="5040" w:hanging="360"/>
-      </w:pPr>
-      <w:rPr>
-        <w:u w:val="none"/>
-      </w:rPr>
-    </w:lvl>
-    <w:lvl w:ilvl="7">
-      <w:start w:val="1"/>
-      <w:numFmt w:val="lowerLetter"/>
-      <w:lvlText w:val="%8."/>
-      <w:lvlJc w:val="left"/>
-      <w:pPr>
-        <w:ind w:left="5760" w:hanging="360"/>
-      </w:pPr>
-      <w:rPr>
-        <w:u w:val="none"/>
-      </w:rPr>
-    </w:lvl>
-    <w:lvl w:ilvl="8">
-      <w:start w:val="1"/>
-      <w:numFmt w:val="lowerRoman"/>
-      <w:lvlText w:val="%9."/>
-      <w:lvlJc w:val="right"/>
       <w:pPr>
         <w:ind w:left="6480" w:hanging="360"/>
       </w:pPr>
@@ -7020,6 +8300,9 @@
   </w:num>
   <w:num w:numId="7">
     <w:abstractNumId w:val="7"/>
+  </w:num>
+  <w:num w:numId="8">
+    <w:abstractNumId w:val="8"/>
   </w:num>
 </w:numbering>
 </file>
@@ -7163,6 +8446,19 @@
     </w:rPr>
   </w:style>
   <w:style w:type="table" w:styleId="Table1">
+    <w:basedOn w:val="TableNormal"/>
+    <w:tblPr>
+      <w:tblStyleRowBandSize w:val="1"/>
+      <w:tblStyleColBandSize w:val="1"/>
+      <w:tblCellMar>
+        <w:top w:w="100.0" w:type="dxa"/>
+        <w:left w:w="100.0" w:type="dxa"/>
+        <w:bottom w:w="100.0" w:type="dxa"/>
+        <w:right w:w="100.0" w:type="dxa"/>
+      </w:tblCellMar>
+    </w:tblPr>
+  </w:style>
+  <w:style w:type="table" w:styleId="Table2">
     <w:basedOn w:val="TableNormal"/>
     <w:tblPr>
       <w:tblStyleRowBandSize w:val="1"/>

</xml_diff>